<commit_message>
Funciona el DAC, con crosstalk
</commit_message>
<xml_diff>
--- a/Informe final - Jorge Rosmirez_v03 CON COMENTARIOS.docx
+++ b/Informe final - Jorge Rosmirez_v03 CON COMENTARIOS.docx
@@ -31,7 +31,7 @@
           <v:shape id="_x0000_i1025" type="#_x0000_t75" style="width:124.35pt;height:124.35pt" o:ole="">
             <v:imagedata r:id="rId8" o:title=""/>
           </v:shape>
-          <o:OLEObject Type="Embed" ProgID="MSPhotoEd.3" ShapeID="_x0000_i1025" DrawAspect="Content" ObjectID="_1654871399" r:id="rId9"/>
+          <o:OLEObject Type="Embed" ProgID="MSPhotoEd.3" ShapeID="_x0000_i1025" DrawAspect="Content" ObjectID="_1654950075" r:id="rId9"/>
         </w:object>
       </w:r>
     </w:p>
@@ -4258,33 +4258,36 @@
         <w:t xml:space="preserve"> </w:t>
       </w:r>
       <w:r>
-        <w:t xml:space="preserve">exagerado, con una mayor distorsión de la onda que hace que existan más picos en los armónicos. Esto genera un sonido más grueso y denso que se focaliza en las frecuencias bajas y medias, pero no tanto en las más agudas (un fuzz es más grave y menos chillón que una distorsión). Sin duda es un sonido menos nítido y más sobrecargado. De hecho, muchos guitarristas, con tendencia a un sonido más definido, huyen de este efecto, mientras que otros lo prefieren. </w:t>
-      </w:r>
-    </w:p>
-    <w:p>
-      <w:pPr>
-        <w:spacing w:after="0" w:line="240" w:lineRule="auto"/>
-      </w:pPr>
-    </w:p>
-    <w:p>
-      <w:pPr>
-        <w:spacing w:after="0" w:line="240" w:lineRule="auto"/>
-        <w:jc w:val="center"/>
-      </w:pPr>
-      <w:r>
+        <w:t>exagerado</w:t>
+      </w:r>
+      <w:r>
+        <w:t>, en la figura 7 se puede ver como es la forma de onda de un overdrive</w:t>
+      </w:r>
+      <w:r>
+        <w:t xml:space="preserve">, con una mayor distorsión de la onda que hace que existan más picos en los armónicos. Esto genera un sonido más grueso y denso que se focaliza en las frecuencias bajas y medias, pero no tanto en las más agudas (un fuzz es más grave y menos chillón que una distorsión). Sin duda es un sonido menos nítido y más sobrecargado. De hecho, muchos guitarristas, con tendencia a un sonido más definido, huyen de este efecto, mientras que otros lo prefieren. </w:t>
+      </w:r>
+    </w:p>
+    <w:p>
+      <w:pPr>
+        <w:spacing w:after="0" w:line="240" w:lineRule="auto"/>
+      </w:pPr>
+    </w:p>
+    <w:p>
+      <w:pPr>
+        <w:keepNext/>
+        <w:spacing w:after="0" w:line="240" w:lineRule="auto"/>
+      </w:pPr>
+      <w:r>
+        <w:rPr>
+          <w:noProof/>
+          <w:lang w:val="es-AR" w:eastAsia="es-AR"/>
+        </w:rPr>
         <w:lastRenderedPageBreak/>
-        <w:br/>
-      </w:r>
-      <w:r>
-        <w:rPr>
-          <w:noProof/>
-          <w:lang w:val="es-AR" w:eastAsia="es-AR"/>
-        </w:rPr>
         <w:drawing>
-          <wp:inline distT="0" distB="0" distL="0" distR="0" wp14:anchorId="32D53FA3" wp14:editId="39F724F6">
-            <wp:extent cx="2926080" cy="1865621"/>
-            <wp:effectExtent l="0" t="0" r="7620" b="1905"/>
-            <wp:docPr id="4" name="Imagen 4"/>
+          <wp:inline distT="0" distB="0" distL="0" distR="0" wp14:anchorId="0CC3B2F8" wp14:editId="7950BCDC">
+            <wp:extent cx="5400040" cy="1565910"/>
+            <wp:effectExtent l="0" t="0" r="0" b="0"/>
+            <wp:docPr id="27" name="Imagen 27"/>
             <wp:cNvGraphicFramePr>
               <a:graphicFrameLocks xmlns:a="http://schemas.openxmlformats.org/drawingml/2006/main" noChangeAspect="1"/>
             </wp:cNvGraphicFramePr>
@@ -4304,6 +4307,73 @@
                   <pic:spPr>
                     <a:xfrm>
                       <a:off x="0" y="0"/>
+                      <a:ext cx="5400040" cy="1565910"/>
+                    </a:xfrm>
+                    <a:prstGeom prst="rect">
+                      <a:avLst/>
+                    </a:prstGeom>
+                  </pic:spPr>
+                </pic:pic>
+              </a:graphicData>
+            </a:graphic>
+          </wp:inline>
+        </w:drawing>
+      </w:r>
+    </w:p>
+    <w:p>
+      <w:pPr>
+        <w:pStyle w:val="Descripcin"/>
+        <w:jc w:val="center"/>
+      </w:pPr>
+      <w:r>
+        <w:t xml:space="preserve">Figura </w:t>
+      </w:r>
+      <w:fldSimple w:instr=" SEQ Figura \* ARABIC ">
+        <w:r>
+          <w:rPr>
+            <w:noProof/>
+          </w:rPr>
+          <w:t>7</w:t>
+        </w:r>
+      </w:fldSimple>
+    </w:p>
+    <w:p>
+      <w:pPr>
+        <w:spacing w:after="0" w:line="240" w:lineRule="auto"/>
+        <w:jc w:val="center"/>
+      </w:pPr>
+      <w:r>
+        <w:br/>
+      </w:r>
+      <w:r>
+        <w:rPr>
+          <w:noProof/>
+          <w:lang w:val="es-AR" w:eastAsia="es-AR"/>
+        </w:rPr>
+        <w:drawing>
+          <wp:inline distT="0" distB="0" distL="0" distR="0" wp14:anchorId="32D53FA3" wp14:editId="39F724F6">
+            <wp:extent cx="2926080" cy="1865621"/>
+            <wp:effectExtent l="0" t="0" r="7620" b="1905"/>
+            <wp:docPr id="4" name="Imagen 4"/>
+            <wp:cNvGraphicFramePr>
+              <a:graphicFrameLocks xmlns:a="http://schemas.openxmlformats.org/drawingml/2006/main" noChangeAspect="1"/>
+            </wp:cNvGraphicFramePr>
+            <a:graphic xmlns:a="http://schemas.openxmlformats.org/drawingml/2006/main">
+              <a:graphicData uri="http://schemas.openxmlformats.org/drawingml/2006/picture">
+                <pic:pic xmlns:pic="http://schemas.openxmlformats.org/drawingml/2006/picture">
+                  <pic:nvPicPr>
+                    <pic:cNvPr id="1" name=""/>
+                    <pic:cNvPicPr/>
+                  </pic:nvPicPr>
+                  <pic:blipFill>
+                    <a:blip r:embed="rId19"/>
+                    <a:stretch>
+                      <a:fillRect/>
+                    </a:stretch>
+                  </pic:blipFill>
+                  <pic:spPr>
+                    <a:xfrm>
+                      <a:off x="0" y="0"/>
                       <a:ext cx="2957872" cy="1885891"/>
                     </a:xfrm>
                     <a:prstGeom prst="rect">
@@ -4351,7 +4421,7 @@
         <w:rPr>
           <w:noProof/>
         </w:rPr>
-        <w:t>7</w:t>
+        <w:t>8</w:t>
       </w:r>
       <w:r>
         <w:rPr>
@@ -4370,6 +4440,7 @@
         <w:spacing w:after="0" w:line="240" w:lineRule="auto"/>
         <w:jc w:val="left"/>
       </w:pPr>
+      <w:bookmarkStart w:id="7" w:name="_GoBack"/>
       <w:r>
         <w:t>Procesamiento de la señal</w:t>
       </w:r>
@@ -4406,35 +4477,36 @@
       <w:r>
         <w:t xml:space="preserve">: </w:t>
       </w:r>
-      <w:commentRangeStart w:id="7"/>
+      <w:commentRangeStart w:id="8"/>
       <w:r>
         <w:t>para simulaciones de sobremarcha,</w:t>
       </w:r>
-      <w:commentRangeEnd w:id="7"/>
+      <w:commentRangeEnd w:id="8"/>
       <w:r>
         <w:rPr>
           <w:rStyle w:val="Refdecomentario"/>
         </w:rPr>
-        <w:commentReference w:id="7"/>
+        <w:commentReference w:id="8"/>
       </w:r>
       <w:r>
         <w:t xml:space="preserve"> se debe realizar un recorte suave asimétrico de los valores de entrada. Un posible enfoque para una no linealidad de saturación suave viene dado </w:t>
       </w:r>
-      <w:commentRangeStart w:id="8"/>
+      <w:commentRangeStart w:id="9"/>
       <w:r>
         <w:t>por</w:t>
       </w:r>
       <w:r>
         <w:t>:</w:t>
       </w:r>
-      <w:commentRangeEnd w:id="8"/>
+      <w:commentRangeEnd w:id="9"/>
       <w:r>
         <w:rPr>
           <w:rStyle w:val="Refdecomentario"/>
         </w:rPr>
-        <w:commentReference w:id="8"/>
-      </w:r>
-    </w:p>
+        <w:commentReference w:id="9"/>
+      </w:r>
+    </w:p>
+    <w:bookmarkEnd w:id="7"/>
     <w:p>
       <w:pPr>
         <w:spacing w:after="0" w:line="240" w:lineRule="auto"/>
@@ -4456,295 +4528,6 @@
             <wp:extent cx="3286125" cy="771525"/>
             <wp:effectExtent l="0" t="0" r="9525" b="9525"/>
             <wp:docPr id="8" name="Imagen 8"/>
-            <wp:cNvGraphicFramePr>
-              <a:graphicFrameLocks xmlns:a="http://schemas.openxmlformats.org/drawingml/2006/main" noChangeAspect="1"/>
-            </wp:cNvGraphicFramePr>
-            <a:graphic xmlns:a="http://schemas.openxmlformats.org/drawingml/2006/main">
-              <a:graphicData uri="http://schemas.openxmlformats.org/drawingml/2006/picture">
-                <pic:pic xmlns:pic="http://schemas.openxmlformats.org/drawingml/2006/picture">
-                  <pic:nvPicPr>
-                    <pic:cNvPr id="1" name=""/>
-                    <pic:cNvPicPr/>
-                  </pic:nvPicPr>
-                  <pic:blipFill>
-                    <a:blip r:embed="rId21"/>
-                    <a:stretch>
-                      <a:fillRect/>
-                    </a:stretch>
-                  </pic:blipFill>
-                  <pic:spPr>
-                    <a:xfrm>
-                      <a:off x="0" y="0"/>
-                      <a:ext cx="3286125" cy="771525"/>
-                    </a:xfrm>
-                    <a:prstGeom prst="rect">
-                      <a:avLst/>
-                    </a:prstGeom>
-                  </pic:spPr>
-                </pic:pic>
-              </a:graphicData>
-            </a:graphic>
-          </wp:inline>
-        </w:drawing>
-      </w:r>
-    </w:p>
-    <w:p>
-      <w:pPr>
-        <w:pStyle w:val="Descripcin"/>
-        <w:spacing w:after="0"/>
-        <w:jc w:val="center"/>
-        <w:rPr>
-          <w:noProof/>
-        </w:rPr>
-      </w:pPr>
-      <w:r>
-        <w:t xml:space="preserve">Figura </w:t>
-      </w:r>
-      <w:r>
-        <w:rPr>
-          <w:noProof/>
-        </w:rPr>
-        <w:fldChar w:fldCharType="begin"/>
-      </w:r>
-      <w:r>
-        <w:rPr>
-          <w:noProof/>
-        </w:rPr>
-        <w:instrText xml:space="preserve"> SEQ Figura \* ARABIC </w:instrText>
-      </w:r>
-      <w:r>
-        <w:rPr>
-          <w:noProof/>
-        </w:rPr>
-        <w:fldChar w:fldCharType="separate"/>
-      </w:r>
-      <w:r>
-        <w:rPr>
-          <w:noProof/>
-        </w:rPr>
-        <w:t>8</w:t>
-      </w:r>
-      <w:r>
-        <w:rPr>
-          <w:noProof/>
-        </w:rPr>
-        <w:fldChar w:fldCharType="end"/>
-      </w:r>
-    </w:p>
-    <w:p>
-      <w:pPr>
-        <w:spacing w:after="0" w:line="240" w:lineRule="auto"/>
-      </w:pPr>
-    </w:p>
-    <w:p>
-      <w:pPr>
-        <w:pStyle w:val="HTMLconformatoprevio"/>
-        <w:shd w:val="clear" w:color="auto" w:fill="FFFFFF"/>
-        <w:jc w:val="both"/>
-        <w:rPr>
-          <w:rFonts w:ascii="Calibri" w:eastAsiaTheme="minorHAnsi" w:hAnsi="Calibri" w:cs="Arial"/>
-          <w:sz w:val="24"/>
-          <w:szCs w:val="24"/>
-          <w:lang w:val="es-ES" w:eastAsia="en-US"/>
-        </w:rPr>
-      </w:pPr>
-      <w:commentRangeStart w:id="9"/>
-      <w:r>
-        <w:rPr>
-          <w:rFonts w:ascii="Calibri" w:eastAsiaTheme="minorHAnsi" w:hAnsi="Calibri" w:cs="Arial"/>
-          <w:sz w:val="24"/>
-          <w:szCs w:val="24"/>
-          <w:lang w:val="es-ES" w:eastAsia="en-US"/>
-        </w:rPr>
-        <w:t>L</w:t>
-      </w:r>
-      <w:r>
-        <w:rPr>
-          <w:rFonts w:ascii="Calibri" w:eastAsiaTheme="minorHAnsi" w:hAnsi="Calibri" w:cs="Arial"/>
-          <w:sz w:val="24"/>
-          <w:szCs w:val="24"/>
-          <w:lang w:val="es-ES" w:eastAsia="en-US"/>
-        </w:rPr>
-        <w:t>a relación entrada / salida es</w:t>
-      </w:r>
-      <w:r>
-        <w:rPr>
-          <w:rFonts w:ascii="Calibri" w:eastAsiaTheme="minorHAnsi" w:hAnsi="Calibri" w:cs="Arial"/>
-          <w:sz w:val="24"/>
-          <w:szCs w:val="24"/>
-          <w:lang w:val="es-ES" w:eastAsia="en-US"/>
-        </w:rPr>
-        <w:t xml:space="preserve">tática se muestra en la figura </w:t>
-      </w:r>
-      <w:r>
-        <w:rPr>
-          <w:rFonts w:ascii="Calibri" w:eastAsiaTheme="minorHAnsi" w:hAnsi="Calibri" w:cs="Arial"/>
-          <w:sz w:val="24"/>
-          <w:szCs w:val="24"/>
-          <w:lang w:val="es-ES" w:eastAsia="en-US"/>
-        </w:rPr>
-        <w:t>8</w:t>
-      </w:r>
-      <w:r>
-        <w:rPr>
-          <w:rFonts w:ascii="Calibri" w:eastAsiaTheme="minorHAnsi" w:hAnsi="Calibri" w:cs="Arial"/>
-          <w:sz w:val="24"/>
-          <w:szCs w:val="24"/>
-          <w:lang w:val="es-ES" w:eastAsia="en-US"/>
-        </w:rPr>
-        <w:t xml:space="preserve"> hasta el umbral de 1/3, la entrada se multiplica por dos y la curva característica se encuentra en su región lineal. entre valores de entrada de 1/3 hasta 2/3, la curva característica produce una compresión suave descrita en el</w:t>
-      </w:r>
-      <w:r>
-        <w:rPr>
-          <w:rFonts w:ascii="Calibri" w:eastAsiaTheme="minorHAnsi" w:hAnsi="Calibri" w:cs="Arial"/>
-          <w:sz w:val="24"/>
-          <w:szCs w:val="24"/>
-          <w:lang w:val="es-ES" w:eastAsia="en-US"/>
-        </w:rPr>
-        <w:t xml:space="preserve"> término medio de la ecuación. P</w:t>
-      </w:r>
-      <w:r>
-        <w:rPr>
-          <w:rFonts w:ascii="Calibri" w:eastAsiaTheme="minorHAnsi" w:hAnsi="Calibri" w:cs="Arial"/>
-          <w:sz w:val="24"/>
-          <w:szCs w:val="24"/>
-          <w:lang w:val="es-ES" w:eastAsia="en-US"/>
-        </w:rPr>
-        <w:t>or encima de los valores de entrada de 2/3, el valor de salida se establece en uno.</w:t>
-      </w:r>
-      <w:commentRangeEnd w:id="9"/>
-      <w:r>
-        <w:rPr>
-          <w:rStyle w:val="Refdecomentario"/>
-          <w:rFonts w:ascii="Calibri" w:eastAsiaTheme="minorHAnsi" w:hAnsi="Calibri" w:cstheme="minorBidi"/>
-          <w:lang w:val="es-ES" w:eastAsia="en-US"/>
-        </w:rPr>
-        <w:commentReference w:id="9"/>
-      </w:r>
-    </w:p>
-    <w:p>
-      <w:pPr>
-        <w:pStyle w:val="HTMLconformatoprevio"/>
-        <w:shd w:val="clear" w:color="auto" w:fill="FFFFFF"/>
-        <w:rPr>
-          <w:rFonts w:ascii="Calibri" w:eastAsiaTheme="minorHAnsi" w:hAnsi="Calibri" w:cs="Arial"/>
-          <w:sz w:val="24"/>
-          <w:szCs w:val="24"/>
-          <w:lang w:val="es-ES" w:eastAsia="en-US"/>
-        </w:rPr>
-      </w:pPr>
-    </w:p>
-    <w:p>
-      <w:pPr>
-        <w:pStyle w:val="HTMLconformatoprevio"/>
-        <w:shd w:val="clear" w:color="auto" w:fill="FFFFFF"/>
-        <w:rPr>
-          <w:rFonts w:ascii="Calibri" w:eastAsiaTheme="minorHAnsi" w:hAnsi="Calibri" w:cs="Arial"/>
-          <w:sz w:val="24"/>
-          <w:szCs w:val="24"/>
-          <w:lang w:val="es-ES" w:eastAsia="en-US"/>
-        </w:rPr>
-      </w:pPr>
-      <w:r>
-        <w:rPr>
-          <w:rFonts w:ascii="Calibri" w:eastAsiaTheme="minorHAnsi" w:hAnsi="Calibri" w:cs="Arial"/>
-          <w:sz w:val="24"/>
-          <w:szCs w:val="24"/>
-          <w:lang w:val="es-ES" w:eastAsia="en-US"/>
-        </w:rPr>
-        <w:t>L</w:t>
-      </w:r>
-      <w:r>
-        <w:rPr>
-          <w:rFonts w:ascii="Calibri" w:eastAsiaTheme="minorHAnsi" w:hAnsi="Calibri" w:cs="Arial"/>
-          <w:sz w:val="24"/>
-          <w:szCs w:val="24"/>
-          <w:lang w:val="es-ES" w:eastAsia="en-US"/>
-        </w:rPr>
-        <w:t xml:space="preserve">a figura </w:t>
-      </w:r>
-      <w:r>
-        <w:rPr>
-          <w:rFonts w:ascii="Calibri" w:eastAsiaTheme="minorHAnsi" w:hAnsi="Calibri" w:cs="Arial"/>
-          <w:sz w:val="24"/>
-          <w:szCs w:val="24"/>
-          <w:lang w:val="es-ES" w:eastAsia="en-US"/>
-        </w:rPr>
-        <w:t>9</w:t>
-      </w:r>
-      <w:r>
-        <w:rPr>
-          <w:rFonts w:ascii="Calibri" w:eastAsiaTheme="minorHAnsi" w:hAnsi="Calibri" w:cs="Arial"/>
-          <w:sz w:val="24"/>
-          <w:szCs w:val="24"/>
-          <w:lang w:val="es-ES" w:eastAsia="en-US"/>
-        </w:rPr>
-        <w:t xml:space="preserve"> </w:t>
-      </w:r>
-      <w:r>
-        <w:rPr>
-          <w:rFonts w:ascii="Calibri" w:eastAsiaTheme="minorHAnsi" w:hAnsi="Calibri" w:cs="Arial"/>
-          <w:sz w:val="24"/>
-          <w:szCs w:val="24"/>
-          <w:lang w:val="es-ES" w:eastAsia="en-US"/>
-        </w:rPr>
-        <w:t>muestra la forma de onda de una simulación con la curva característica descrita anteriormente y una sin</w:t>
-      </w:r>
-      <w:r>
-        <w:rPr>
-          <w:rFonts w:ascii="Calibri" w:eastAsiaTheme="minorHAnsi" w:hAnsi="Calibri" w:cs="Arial"/>
-          <w:sz w:val="24"/>
-          <w:szCs w:val="24"/>
-          <w:lang w:val="es-ES" w:eastAsia="en-US"/>
-        </w:rPr>
-        <w:t>usoide de 1K</w:t>
-      </w:r>
-      <w:r>
-        <w:rPr>
-          <w:rFonts w:ascii="Calibri" w:eastAsiaTheme="minorHAnsi" w:hAnsi="Calibri" w:cs="Arial"/>
-          <w:sz w:val="24"/>
-          <w:szCs w:val="24"/>
-          <w:lang w:val="es-ES" w:eastAsia="en-US"/>
-        </w:rPr>
-        <w:t>hz</w:t>
-      </w:r>
-      <w:r>
-        <w:rPr>
-          <w:rFonts w:ascii="Calibri" w:eastAsiaTheme="minorHAnsi" w:hAnsi="Calibri" w:cs="Arial"/>
-          <w:sz w:val="24"/>
-          <w:szCs w:val="24"/>
-          <w:lang w:val="es-ES" w:eastAsia="en-US"/>
-        </w:rPr>
-        <w:t>.</w:t>
-      </w:r>
-    </w:p>
-    <w:p>
-      <w:pPr>
-        <w:pStyle w:val="HTMLconformatoprevio"/>
-        <w:shd w:val="clear" w:color="auto" w:fill="FFFFFF"/>
-        <w:rPr>
-          <w:rFonts w:ascii="Calibri" w:eastAsiaTheme="minorHAnsi" w:hAnsi="Calibri" w:cs="Arial"/>
-          <w:sz w:val="24"/>
-          <w:szCs w:val="24"/>
-          <w:lang w:val="es-ES" w:eastAsia="en-US"/>
-        </w:rPr>
-      </w:pPr>
-    </w:p>
-    <w:p>
-      <w:pPr>
-        <w:pStyle w:val="HTMLconformatoprevio"/>
-        <w:keepNext/>
-        <w:shd w:val="clear" w:color="auto" w:fill="FFFFFF"/>
-      </w:pPr>
-      <w:r>
-        <w:rPr>
-          <w:noProof/>
-        </w:rPr>
-        <w:drawing>
-          <wp:inline distT="0" distB="0" distL="0" distR="0" wp14:anchorId="2157BE5E" wp14:editId="3E2EF337">
-            <wp:extent cx="5400040" cy="2338705"/>
-            <wp:effectExtent l="0" t="0" r="0" b="4445"/>
-            <wp:docPr id="9" name="Imagen 9"/>
             <wp:cNvGraphicFramePr>
               <a:graphicFrameLocks xmlns:a="http://schemas.openxmlformats.org/drawingml/2006/main" noChangeAspect="1"/>
             </wp:cNvGraphicFramePr>
@@ -4764,7 +4547,7 @@
                   <pic:spPr>
                     <a:xfrm>
                       <a:off x="0" y="0"/>
-                      <a:ext cx="5400040" cy="2338705"/>
+                      <a:ext cx="3286125" cy="771525"/>
                     </a:xfrm>
                     <a:prstGeom prst="rect">
                       <a:avLst/>
@@ -4780,11 +4563,10 @@
     <w:p>
       <w:pPr>
         <w:pStyle w:val="Descripcin"/>
+        <w:spacing w:after="0"/>
         <w:jc w:val="center"/>
         <w:rPr>
-          <w:rFonts w:cs="Arial"/>
-          <w:sz w:val="24"/>
-          <w:szCs w:val="24"/>
+          <w:noProof/>
         </w:rPr>
       </w:pPr>
       <w:r>
@@ -4820,11 +4602,17 @@
         </w:rPr>
         <w:fldChar w:fldCharType="end"/>
       </w:r>
+    </w:p>
+    <w:p>
+      <w:pPr>
+        <w:spacing w:after="0" w:line="240" w:lineRule="auto"/>
+      </w:pPr>
     </w:p>
     <w:p>
       <w:pPr>
         <w:pStyle w:val="HTMLconformatoprevio"/>
         <w:shd w:val="clear" w:color="auto" w:fill="FFFFFF"/>
+        <w:jc w:val="both"/>
         <w:rPr>
           <w:rFonts w:ascii="Calibri" w:eastAsiaTheme="minorHAnsi" w:hAnsi="Calibri" w:cs="Arial"/>
           <w:sz w:val="24"/>
@@ -4832,42 +4620,16 @@
           <w:lang w:val="es-ES" w:eastAsia="en-US"/>
         </w:rPr>
       </w:pPr>
-    </w:p>
-    <w:p>
-      <w:pPr>
-        <w:pStyle w:val="Ttulo2"/>
-        <w:numPr>
-          <w:ilvl w:val="0"/>
-          <w:numId w:val="0"/>
-        </w:numPr>
-        <w:spacing w:before="0" w:after="0" w:line="240" w:lineRule="auto"/>
-      </w:pPr>
-      <w:bookmarkStart w:id="10" w:name="_Toc40565718"/>
-      <w:r>
-        <w:t>2.3 Wah-</w:t>
-      </w:r>
-      <w:r>
-        <w:t>Wah</w:t>
-      </w:r>
-      <w:bookmarkEnd w:id="10"/>
-    </w:p>
-    <w:p>
-      <w:pPr>
-        <w:spacing w:after="0" w:line="240" w:lineRule="auto"/>
-      </w:pPr>
-    </w:p>
-    <w:p>
-      <w:pPr>
-        <w:pStyle w:val="HTMLconformatoprevio"/>
-        <w:shd w:val="clear" w:color="auto" w:fill="FFFFFF"/>
+      <w:commentRangeStart w:id="10"/>
+      <w:r>
         <w:rPr>
           <w:rFonts w:ascii="Calibri" w:eastAsiaTheme="minorHAnsi" w:hAnsi="Calibri" w:cs="Arial"/>
           <w:sz w:val="24"/>
           <w:szCs w:val="24"/>
           <w:lang w:val="es-ES" w:eastAsia="en-US"/>
         </w:rPr>
-      </w:pPr>
-      <w:commentRangeStart w:id="11"/>
+        <w:t>L</w:t>
+      </w:r>
       <w:r>
         <w:rPr>
           <w:rFonts w:ascii="Calibri" w:eastAsiaTheme="minorHAnsi" w:hAnsi="Calibri" w:cs="Arial"/>
@@ -4875,7 +4637,7 @@
           <w:szCs w:val="24"/>
           <w:lang w:val="es-ES" w:eastAsia="en-US"/>
         </w:rPr>
-        <w:t>Un procesador de señales con control de pie que contiene un paso de banda.</w:t>
+        <w:t>a relación entrada / salida es</w:t>
       </w:r>
       <w:r>
         <w:rPr>
@@ -4884,7 +4646,7 @@
           <w:szCs w:val="24"/>
           <w:lang w:val="es-ES" w:eastAsia="en-US"/>
         </w:rPr>
-        <w:t xml:space="preserve"> </w:t>
+        <w:t xml:space="preserve">tática se muestra en la figura </w:t>
       </w:r>
       <w:r>
         <w:rPr>
@@ -4893,7 +4655,7 @@
           <w:szCs w:val="24"/>
           <w:lang w:val="es-ES" w:eastAsia="en-US"/>
         </w:rPr>
-        <w:t>Filtro con frecuencia central variable. Moviendo el pedal</w:t>
+        <w:t>8</w:t>
       </w:r>
       <w:r>
         <w:rPr>
@@ -4902,7 +4664,7 @@
           <w:szCs w:val="24"/>
           <w:lang w:val="es-ES" w:eastAsia="en-US"/>
         </w:rPr>
-        <w:t xml:space="preserve"> </w:t>
+        <w:t xml:space="preserve"> hasta el umbral de 1/3, la entrada se multiplica por dos y la curva característica se encuentra en su región lineal. entre valores de entrada de 1/3 hasta 2/3, la curva característica produce una compresión suave descrita en el</w:t>
       </w:r>
       <w:r>
         <w:rPr>
@@ -4911,16 +4673,25 @@
           <w:szCs w:val="24"/>
           <w:lang w:val="es-ES" w:eastAsia="en-US"/>
         </w:rPr>
-        <w:t>hacia adelante y hacia atrás cambia la frecuencia central del paso de banda.</w:t>
-      </w:r>
-      <w:commentRangeEnd w:id="11"/>
+        <w:t xml:space="preserve"> término medio de la ecuación. P</w:t>
+      </w:r>
+      <w:r>
+        <w:rPr>
+          <w:rFonts w:ascii="Calibri" w:eastAsiaTheme="minorHAnsi" w:hAnsi="Calibri" w:cs="Arial"/>
+          <w:sz w:val="24"/>
+          <w:szCs w:val="24"/>
+          <w:lang w:val="es-ES" w:eastAsia="en-US"/>
+        </w:rPr>
+        <w:t>or encima de los valores de entrada de 2/3, el valor de salida se establece en uno.</w:t>
+      </w:r>
+      <w:commentRangeEnd w:id="10"/>
       <w:r>
         <w:rPr>
           <w:rStyle w:val="Refdecomentario"/>
           <w:rFonts w:ascii="Calibri" w:eastAsiaTheme="minorHAnsi" w:hAnsi="Calibri" w:cstheme="minorBidi"/>
           <w:lang w:val="es-ES" w:eastAsia="en-US"/>
         </w:rPr>
-        <w:commentReference w:id="11"/>
+        <w:commentReference w:id="10"/>
       </w:r>
     </w:p>
     <w:p>
@@ -4946,7 +4717,6 @@
           <w:lang w:val="es-ES" w:eastAsia="en-US"/>
         </w:rPr>
       </w:pPr>
-      <w:commentRangeStart w:id="12"/>
       <w:r>
         <w:rPr>
           <w:rFonts w:ascii="Calibri" w:eastAsiaTheme="minorHAnsi" w:hAnsi="Calibri" w:cs="Arial"/>
@@ -4954,9 +4724,8 @@
           <w:szCs w:val="24"/>
           <w:lang w:val="es-ES" w:eastAsia="en-US"/>
         </w:rPr>
-        <w:t xml:space="preserve">El efecto wah-wah es producido principalmente por procesadores de señal </w:t>
-      </w:r>
-      <w:commentRangeStart w:id="13"/>
+        <w:t>L</w:t>
+      </w:r>
       <w:r>
         <w:rPr>
           <w:rFonts w:ascii="Calibri" w:eastAsiaTheme="minorHAnsi" w:hAnsi="Calibri" w:cs="Arial"/>
@@ -4964,16 +4733,7 @@
           <w:szCs w:val="24"/>
           <w:lang w:val="es-ES" w:eastAsia="en-US"/>
         </w:rPr>
-        <w:t xml:space="preserve">controlados por el pie </w:t>
-      </w:r>
-      <w:commentRangeEnd w:id="13"/>
-      <w:r>
-        <w:rPr>
-          <w:rStyle w:val="Refdecomentario"/>
-          <w:rFonts w:ascii="Calibri" w:eastAsiaTheme="minorHAnsi" w:hAnsi="Calibri" w:cstheme="minorBidi"/>
-          <w:lang w:val="es-ES" w:eastAsia="en-US"/>
-        </w:rPr>
-        <w:commentReference w:id="13"/>
+        <w:t xml:space="preserve">a figura </w:t>
       </w:r>
       <w:r>
         <w:rPr>
@@ -4982,7 +4742,7 @@
           <w:szCs w:val="24"/>
           <w:lang w:val="es-ES" w:eastAsia="en-US"/>
         </w:rPr>
-        <w:t>que contienen</w:t>
+        <w:t>9</w:t>
       </w:r>
       <w:r>
         <w:rPr>
@@ -5000,7 +4760,7 @@
           <w:szCs w:val="24"/>
           <w:lang w:val="es-ES" w:eastAsia="en-US"/>
         </w:rPr>
-        <w:t>un filtro de banda ancha con frecuencia de resonancia central variable y un ancho de banda pequeño.</w:t>
+        <w:t>muestra la forma de onda de una simulación con la curva característica descrita anteriormente y una sin</w:t>
       </w:r>
       <w:r>
         <w:rPr>
@@ -5009,7 +4769,7 @@
           <w:szCs w:val="24"/>
           <w:lang w:val="es-ES" w:eastAsia="en-US"/>
         </w:rPr>
-        <w:t xml:space="preserve"> </w:t>
+        <w:t>usoide de 1K</w:t>
       </w:r>
       <w:r>
         <w:rPr>
@@ -5018,7 +4778,7 @@
           <w:szCs w:val="24"/>
           <w:lang w:val="es-ES" w:eastAsia="en-US"/>
         </w:rPr>
-        <w:t>Al m</w:t>
+        <w:t>hz</w:t>
       </w:r>
       <w:r>
         <w:rPr>
@@ -5027,109 +4787,37 @@
           <w:szCs w:val="24"/>
           <w:lang w:val="es-ES" w:eastAsia="en-US"/>
         </w:rPr>
-        <w:t>over el pedal hacia adelante y hacia atrás cambia la frecuencia de corte del centro de paso de banda.</w:t>
-      </w:r>
-      <w:r>
+        <w:t>.</w:t>
+      </w:r>
+    </w:p>
+    <w:p>
+      <w:pPr>
+        <w:pStyle w:val="HTMLconformatoprevio"/>
+        <w:shd w:val="clear" w:color="auto" w:fill="FFFFFF"/>
         <w:rPr>
           <w:rFonts w:ascii="Calibri" w:eastAsiaTheme="minorHAnsi" w:hAnsi="Calibri" w:cs="Arial"/>
           <w:sz w:val="24"/>
           <w:szCs w:val="24"/>
           <w:lang w:val="es-ES" w:eastAsia="en-US"/>
         </w:rPr>
-        <w:t xml:space="preserve"> </w:t>
-      </w:r>
-      <w:r>
-        <w:rPr>
-          <w:rFonts w:ascii="Calibri" w:eastAsiaTheme="minorHAnsi" w:hAnsi="Calibri" w:cs="Arial"/>
-          <w:sz w:val="24"/>
-          <w:szCs w:val="24"/>
-          <w:lang w:val="es-ES" w:eastAsia="en-US"/>
-        </w:rPr>
-        <w:t xml:space="preserve">El efecto "wah-wah" se mezcla con la señal directa como se muestra en la figura </w:t>
-      </w:r>
-      <w:r>
-        <w:rPr>
-          <w:rFonts w:ascii="Calibri" w:eastAsiaTheme="minorHAnsi" w:hAnsi="Calibri" w:cs="Arial"/>
-          <w:sz w:val="24"/>
-          <w:szCs w:val="24"/>
-          <w:lang w:val="es-ES" w:eastAsia="en-US"/>
-        </w:rPr>
-        <w:t>10</w:t>
-      </w:r>
-      <w:r>
-        <w:rPr>
-          <w:rFonts w:ascii="Calibri" w:eastAsiaTheme="minorHAnsi" w:hAnsi="Calibri" w:cs="Arial"/>
-          <w:sz w:val="24"/>
-          <w:szCs w:val="24"/>
-          <w:lang w:val="es-ES" w:eastAsia="en-US"/>
-        </w:rPr>
-        <w:t>.</w:t>
-      </w:r>
+      </w:pPr>
     </w:p>
     <w:p>
       <w:pPr>
         <w:pStyle w:val="HTMLconformatoprevio"/>
+        <w:keepNext/>
         <w:shd w:val="clear" w:color="auto" w:fill="FFFFFF"/>
-        <w:rPr>
-          <w:rFonts w:ascii="Calibri" w:eastAsiaTheme="minorHAnsi" w:hAnsi="Calibri" w:cs="Arial"/>
-          <w:sz w:val="24"/>
-          <w:szCs w:val="24"/>
-          <w:lang w:val="es-ES" w:eastAsia="en-US"/>
-        </w:rPr>
-      </w:pPr>
-      <w:r>
-        <w:rPr>
-          <w:rFonts w:ascii="Calibri" w:eastAsiaTheme="minorHAnsi" w:hAnsi="Calibri" w:cs="Arial"/>
-          <w:sz w:val="24"/>
-          <w:szCs w:val="24"/>
-          <w:lang w:val="es-ES" w:eastAsia="en-US"/>
-        </w:rPr>
-        <w:t>Este efecto conduce a una formación del espectro similar</w:t>
-      </w:r>
-      <w:r>
-        <w:rPr>
-          <w:rFonts w:ascii="Calibri" w:eastAsiaTheme="minorHAnsi" w:hAnsi="Calibri" w:cs="Arial"/>
-          <w:sz w:val="24"/>
-          <w:szCs w:val="24"/>
-          <w:lang w:val="es-ES" w:eastAsia="en-US"/>
-        </w:rPr>
-        <w:t xml:space="preserve"> al habla y produce un discurso como el sonido "wah-wah".</w:t>
-      </w:r>
-    </w:p>
-    <w:p>
-      <w:pPr>
-        <w:pStyle w:val="HTMLconformatoprevio"/>
-        <w:shd w:val="clear" w:color="auto" w:fill="FFFFFF"/>
-        <w:rPr>
-          <w:rFonts w:ascii="Calibri" w:eastAsiaTheme="minorHAnsi" w:hAnsi="Calibri" w:cs="Arial"/>
-          <w:sz w:val="24"/>
-          <w:szCs w:val="24"/>
-          <w:lang w:val="es-ES" w:eastAsia="en-US"/>
-        </w:rPr>
-      </w:pPr>
-    </w:p>
-    <w:commentRangeEnd w:id="12"/>
-    <w:p>
-      <w:pPr>
-        <w:keepNext/>
-        <w:jc w:val="center"/>
-      </w:pPr>
-      <w:r>
-        <w:rPr>
-          <w:rStyle w:val="Refdecomentario"/>
-        </w:rPr>
-        <w:commentReference w:id="12"/>
-      </w:r>
-      <w:r>
-        <w:rPr>
-          <w:noProof/>
-          <w:lang w:val="es-AR" w:eastAsia="es-AR"/>
-        </w:rPr>
+      </w:pPr>
+      <w:r>
+        <w:rPr>
+          <w:noProof/>
+        </w:rPr>
+        <w:lastRenderedPageBreak/>
         <w:drawing>
-          <wp:inline distT="0" distB="0" distL="0" distR="0" wp14:anchorId="2A35615E" wp14:editId="5CE52B90">
-            <wp:extent cx="2181225" cy="1123950"/>
-            <wp:effectExtent l="0" t="0" r="9525" b="0"/>
-            <wp:docPr id="10" name="Imagen 10"/>
+          <wp:inline distT="0" distB="0" distL="0" distR="0" wp14:anchorId="2157BE5E" wp14:editId="3E2EF337">
+            <wp:extent cx="5400040" cy="2338705"/>
+            <wp:effectExtent l="0" t="0" r="0" b="4445"/>
+            <wp:docPr id="9" name="Imagen 9"/>
             <wp:cNvGraphicFramePr>
               <a:graphicFrameLocks xmlns:a="http://schemas.openxmlformats.org/drawingml/2006/main" noChangeAspect="1"/>
             </wp:cNvGraphicFramePr>
@@ -5149,7 +4837,7 @@
                   <pic:spPr>
                     <a:xfrm>
                       <a:off x="0" y="0"/>
-                      <a:ext cx="2181225" cy="1123950"/>
+                      <a:ext cx="5400040" cy="2338705"/>
                     </a:xfrm>
                     <a:prstGeom prst="rect">
                       <a:avLst/>
@@ -5165,8 +4853,12 @@
     <w:p>
       <w:pPr>
         <w:pStyle w:val="Descripcin"/>
-        <w:spacing w:after="0"/>
         <w:jc w:val="center"/>
+        <w:rPr>
+          <w:rFonts w:cs="Arial"/>
+          <w:sz w:val="24"/>
+          <w:szCs w:val="24"/>
+        </w:rPr>
       </w:pPr>
       <w:r>
         <w:t xml:space="preserve">Figura </w:t>
@@ -5201,106 +4893,316 @@
         </w:rPr>
         <w:fldChar w:fldCharType="end"/>
       </w:r>
-      <w:r>
-        <w:t xml:space="preserve"> Wah</w:t>
+    </w:p>
+    <w:p>
+      <w:pPr>
+        <w:pStyle w:val="HTMLconformatoprevio"/>
+        <w:shd w:val="clear" w:color="auto" w:fill="FFFFFF"/>
+        <w:rPr>
+          <w:rFonts w:ascii="Calibri" w:eastAsiaTheme="minorHAnsi" w:hAnsi="Calibri" w:cs="Arial"/>
+          <w:sz w:val="24"/>
+          <w:szCs w:val="24"/>
+          <w:lang w:val="es-ES" w:eastAsia="en-US"/>
+        </w:rPr>
+      </w:pPr>
+    </w:p>
+    <w:p>
+      <w:pPr>
+        <w:pStyle w:val="Ttulo2"/>
+        <w:numPr>
+          <w:ilvl w:val="0"/>
+          <w:numId w:val="0"/>
+        </w:numPr>
+        <w:spacing w:before="0" w:after="0" w:line="240" w:lineRule="auto"/>
+      </w:pPr>
+      <w:bookmarkStart w:id="11" w:name="_Toc40565718"/>
+      <w:r>
+        <w:t>2.3 Wah-</w:t>
       </w:r>
       <w:r>
         <w:t>Wah</w:t>
       </w:r>
-      <w:r>
-        <w:t>: Filtro p</w:t>
-      </w:r>
-      <w:r>
-        <w:t>asa banda variable en el tiempo</w:t>
-      </w:r>
-    </w:p>
-    <w:p>
-      <w:pPr>
-        <w:spacing w:after="0" w:line="240" w:lineRule="auto"/>
-      </w:pPr>
-    </w:p>
-    <w:p>
-      <w:pPr>
-        <w:spacing w:after="0" w:line="240" w:lineRule="auto"/>
-      </w:pPr>
-      <w:r>
-        <w:t xml:space="preserve">Si la variación de la frecuencia central es controlada por la señal de entrada, se usa un oscilador de baja frecuencia para cambiar la frecuencia central. Tal efecto se llama filtro auto-wah. Si el efecto se combina con una variación de amplitud de baja frecuencia, que produce un trémolo, el efecto se denomina filtro de tremolo-wah. Reemplazar el retardo de la unidad en el filtro de paso de banda por un M tap delay lleva </w:t>
-      </w:r>
-      <w:r>
-        <w:t>al filtro M-fold wah-wah</w:t>
-      </w:r>
-      <w:r>
-        <w:t xml:space="preserve">, </w:t>
-      </w:r>
-      <w:r>
-        <w:t>que se muestra en la figura 8</w:t>
-      </w:r>
-      <w:r>
-        <w:t xml:space="preserve">. </w:t>
+      <w:bookmarkEnd w:id="11"/>
+    </w:p>
+    <w:p>
+      <w:pPr>
+        <w:spacing w:after="0" w:line="240" w:lineRule="auto"/>
+      </w:pPr>
+    </w:p>
+    <w:p>
+      <w:pPr>
+        <w:pStyle w:val="HTMLconformatoprevio"/>
+        <w:shd w:val="clear" w:color="auto" w:fill="FFFFFF"/>
+        <w:rPr>
+          <w:rFonts w:ascii="Calibri" w:eastAsiaTheme="minorHAnsi" w:hAnsi="Calibri" w:cs="Arial"/>
+          <w:sz w:val="24"/>
+          <w:szCs w:val="24"/>
+          <w:lang w:val="es-ES" w:eastAsia="en-US"/>
+        </w:rPr>
+      </w:pPr>
+      <w:commentRangeStart w:id="12"/>
+      <w:r>
+        <w:rPr>
+          <w:rFonts w:ascii="Calibri" w:eastAsiaTheme="minorHAnsi" w:hAnsi="Calibri" w:cs="Arial"/>
+          <w:sz w:val="24"/>
+          <w:szCs w:val="24"/>
+          <w:lang w:val="es-ES" w:eastAsia="en-US"/>
+        </w:rPr>
+        <w:t>Un procesador de señales con control de pie que contiene un paso de banda.</w:t>
+      </w:r>
+      <w:r>
+        <w:rPr>
+          <w:rFonts w:ascii="Calibri" w:eastAsiaTheme="minorHAnsi" w:hAnsi="Calibri" w:cs="Arial"/>
+          <w:sz w:val="24"/>
+          <w:szCs w:val="24"/>
+          <w:lang w:val="es-ES" w:eastAsia="en-US"/>
+        </w:rPr>
+        <w:t xml:space="preserve"> </w:t>
+      </w:r>
+      <w:r>
+        <w:rPr>
+          <w:rFonts w:ascii="Calibri" w:eastAsiaTheme="minorHAnsi" w:hAnsi="Calibri" w:cs="Arial"/>
+          <w:sz w:val="24"/>
+          <w:szCs w:val="24"/>
+          <w:lang w:val="es-ES" w:eastAsia="en-US"/>
+        </w:rPr>
+        <w:t>Filtro con frecuencia central variable. Moviendo el pedal</w:t>
+      </w:r>
+      <w:r>
+        <w:rPr>
+          <w:rFonts w:ascii="Calibri" w:eastAsiaTheme="minorHAnsi" w:hAnsi="Calibri" w:cs="Arial"/>
+          <w:sz w:val="24"/>
+          <w:szCs w:val="24"/>
+          <w:lang w:val="es-ES" w:eastAsia="en-US"/>
+        </w:rPr>
+        <w:t xml:space="preserve"> </w:t>
+      </w:r>
+      <w:r>
+        <w:rPr>
+          <w:rFonts w:ascii="Calibri" w:eastAsiaTheme="minorHAnsi" w:hAnsi="Calibri" w:cs="Arial"/>
+          <w:sz w:val="24"/>
+          <w:szCs w:val="24"/>
+          <w:lang w:val="es-ES" w:eastAsia="en-US"/>
+        </w:rPr>
+        <w:t>hacia adelante y hacia atrás cambia la frecuencia central del paso de banda.</w:t>
+      </w:r>
+      <w:commentRangeEnd w:id="12"/>
+      <w:r>
+        <w:rPr>
+          <w:rStyle w:val="Refdecomentario"/>
+          <w:rFonts w:ascii="Calibri" w:eastAsiaTheme="minorHAnsi" w:hAnsi="Calibri" w:cstheme="minorBidi"/>
+          <w:lang w:val="es-ES" w:eastAsia="en-US"/>
+        </w:rPr>
+        <w:commentReference w:id="12"/>
+      </w:r>
+    </w:p>
+    <w:p>
+      <w:pPr>
+        <w:pStyle w:val="HTMLconformatoprevio"/>
+        <w:shd w:val="clear" w:color="auto" w:fill="FFFFFF"/>
+        <w:rPr>
+          <w:rFonts w:ascii="Calibri" w:eastAsiaTheme="minorHAnsi" w:hAnsi="Calibri" w:cs="Arial"/>
+          <w:sz w:val="24"/>
+          <w:szCs w:val="24"/>
+          <w:lang w:val="es-ES" w:eastAsia="en-US"/>
+        </w:rPr>
+      </w:pPr>
+    </w:p>
+    <w:p>
+      <w:pPr>
+        <w:pStyle w:val="HTMLconformatoprevio"/>
+        <w:shd w:val="clear" w:color="auto" w:fill="FFFFFF"/>
+        <w:rPr>
+          <w:rFonts w:ascii="Calibri" w:eastAsiaTheme="minorHAnsi" w:hAnsi="Calibri" w:cs="Arial"/>
+          <w:sz w:val="24"/>
+          <w:szCs w:val="24"/>
+          <w:lang w:val="es-ES" w:eastAsia="en-US"/>
+        </w:rPr>
+      </w:pPr>
+      <w:commentRangeStart w:id="13"/>
+      <w:r>
+        <w:rPr>
+          <w:rFonts w:ascii="Calibri" w:eastAsiaTheme="minorHAnsi" w:hAnsi="Calibri" w:cs="Arial"/>
+          <w:sz w:val="24"/>
+          <w:szCs w:val="24"/>
+          <w:lang w:val="es-ES" w:eastAsia="en-US"/>
+        </w:rPr>
+        <w:t xml:space="preserve">El efecto wah-wah es producido principalmente por procesadores de señal </w:t>
       </w:r>
       <w:commentRangeStart w:id="14"/>
       <w:r>
-        <w:t>Los filtros de paso de banda M son</w:t>
+        <w:rPr>
+          <w:rFonts w:ascii="Calibri" w:eastAsiaTheme="minorHAnsi" w:hAnsi="Calibri" w:cs="Arial"/>
+          <w:sz w:val="24"/>
+          <w:szCs w:val="24"/>
+          <w:lang w:val="es-ES" w:eastAsia="en-US"/>
+        </w:rPr>
+        <w:t xml:space="preserve">controlados por el pie </w:t>
       </w:r>
       <w:commentRangeEnd w:id="14"/>
       <w:r>
         <w:rPr>
           <w:rStyle w:val="Refdecomentario"/>
+          <w:rFonts w:ascii="Calibri" w:eastAsiaTheme="minorHAnsi" w:hAnsi="Calibri" w:cstheme="minorBidi"/>
+          <w:lang w:val="es-ES" w:eastAsia="en-US"/>
         </w:rPr>
         <w:commentReference w:id="14"/>
       </w:r>
-    </w:p>
-    <w:p>
-      <w:pPr>
-        <w:spacing w:after="0" w:line="240" w:lineRule="auto"/>
-      </w:pPr>
-      <w:r>
-        <w:t>se extienden por todo el espectro y cambian simultáneamente su frecuencia central.</w:t>
-      </w:r>
-    </w:p>
-    <w:p>
-      <w:pPr>
-        <w:spacing w:after="0" w:line="240" w:lineRule="auto"/>
-      </w:pPr>
-      <w:r>
-        <w:t xml:space="preserve">Cuando se aplica una señal de entrada de ruido blanco a un filtro wah-wah M-fold, un espectrograma de la señal de salida que se muestra en la figura 2.26 ilustra la mejora periódica del espectro de salida. La </w:t>
-      </w:r>
-      <w:commentRangeStart w:id="15"/>
-      <w:r>
-        <w:t xml:space="preserve">Tabla 2.5 </w:t>
-      </w:r>
-      <w:commentRangeEnd w:id="15"/>
+      <w:r>
+        <w:rPr>
+          <w:rFonts w:ascii="Calibri" w:eastAsiaTheme="minorHAnsi" w:hAnsi="Calibri" w:cs="Arial"/>
+          <w:sz w:val="24"/>
+          <w:szCs w:val="24"/>
+          <w:lang w:val="es-ES" w:eastAsia="en-US"/>
+        </w:rPr>
+        <w:t>que contienen</w:t>
+      </w:r>
+      <w:r>
+        <w:rPr>
+          <w:rFonts w:ascii="Calibri" w:eastAsiaTheme="minorHAnsi" w:hAnsi="Calibri" w:cs="Arial"/>
+          <w:sz w:val="24"/>
+          <w:szCs w:val="24"/>
+          <w:lang w:val="es-ES" w:eastAsia="en-US"/>
+        </w:rPr>
+        <w:t xml:space="preserve"> </w:t>
+      </w:r>
+      <w:r>
+        <w:rPr>
+          <w:rFonts w:ascii="Calibri" w:eastAsiaTheme="minorHAnsi" w:hAnsi="Calibri" w:cs="Arial"/>
+          <w:sz w:val="24"/>
+          <w:szCs w:val="24"/>
+          <w:lang w:val="es-ES" w:eastAsia="en-US"/>
+        </w:rPr>
+        <w:t>un filtro de banda ancha con frecuencia de resonancia central variable y un ancho de banda pequeño.</w:t>
+      </w:r>
+      <w:r>
+        <w:rPr>
+          <w:rFonts w:ascii="Calibri" w:eastAsiaTheme="minorHAnsi" w:hAnsi="Calibri" w:cs="Arial"/>
+          <w:sz w:val="24"/>
+          <w:szCs w:val="24"/>
+          <w:lang w:val="es-ES" w:eastAsia="en-US"/>
+        </w:rPr>
+        <w:t xml:space="preserve"> </w:t>
+      </w:r>
+      <w:r>
+        <w:rPr>
+          <w:rFonts w:ascii="Calibri" w:eastAsiaTheme="minorHAnsi" w:hAnsi="Calibri" w:cs="Arial"/>
+          <w:sz w:val="24"/>
+          <w:szCs w:val="24"/>
+          <w:lang w:val="es-ES" w:eastAsia="en-US"/>
+        </w:rPr>
+        <w:t>Al m</w:t>
+      </w:r>
+      <w:r>
+        <w:rPr>
+          <w:rFonts w:ascii="Calibri" w:eastAsiaTheme="minorHAnsi" w:hAnsi="Calibri" w:cs="Arial"/>
+          <w:sz w:val="24"/>
+          <w:szCs w:val="24"/>
+          <w:lang w:val="es-ES" w:eastAsia="en-US"/>
+        </w:rPr>
+        <w:t>over el pedal hacia adelante y hacia atrás cambia la frecuencia de corte del centro de paso de banda.</w:t>
+      </w:r>
+      <w:r>
+        <w:rPr>
+          <w:rFonts w:ascii="Calibri" w:eastAsiaTheme="minorHAnsi" w:hAnsi="Calibri" w:cs="Arial"/>
+          <w:sz w:val="24"/>
+          <w:szCs w:val="24"/>
+          <w:lang w:val="es-ES" w:eastAsia="en-US"/>
+        </w:rPr>
+        <w:t xml:space="preserve"> </w:t>
+      </w:r>
+      <w:r>
+        <w:rPr>
+          <w:rFonts w:ascii="Calibri" w:eastAsiaTheme="minorHAnsi" w:hAnsi="Calibri" w:cs="Arial"/>
+          <w:sz w:val="24"/>
+          <w:szCs w:val="24"/>
+          <w:lang w:val="es-ES" w:eastAsia="en-US"/>
+        </w:rPr>
+        <w:t xml:space="preserve">El efecto "wah-wah" se mezcla con la señal directa como se muestra en la figura </w:t>
+      </w:r>
+      <w:r>
+        <w:rPr>
+          <w:rFonts w:ascii="Calibri" w:eastAsiaTheme="minorHAnsi" w:hAnsi="Calibri" w:cs="Arial"/>
+          <w:sz w:val="24"/>
+          <w:szCs w:val="24"/>
+          <w:lang w:val="es-ES" w:eastAsia="en-US"/>
+        </w:rPr>
+        <w:t>10</w:t>
+      </w:r>
+      <w:r>
+        <w:rPr>
+          <w:rFonts w:ascii="Calibri" w:eastAsiaTheme="minorHAnsi" w:hAnsi="Calibri" w:cs="Arial"/>
+          <w:sz w:val="24"/>
+          <w:szCs w:val="24"/>
+          <w:lang w:val="es-ES" w:eastAsia="en-US"/>
+        </w:rPr>
+        <w:t>.</w:t>
+      </w:r>
+    </w:p>
+    <w:p>
+      <w:pPr>
+        <w:pStyle w:val="HTMLconformatoprevio"/>
+        <w:shd w:val="clear" w:color="auto" w:fill="FFFFFF"/>
+        <w:rPr>
+          <w:rFonts w:ascii="Calibri" w:eastAsiaTheme="minorHAnsi" w:hAnsi="Calibri" w:cs="Arial"/>
+          <w:sz w:val="24"/>
+          <w:szCs w:val="24"/>
+          <w:lang w:val="es-ES" w:eastAsia="en-US"/>
+        </w:rPr>
+      </w:pPr>
+      <w:r>
+        <w:rPr>
+          <w:rFonts w:ascii="Calibri" w:eastAsiaTheme="minorHAnsi" w:hAnsi="Calibri" w:cs="Arial"/>
+          <w:sz w:val="24"/>
+          <w:szCs w:val="24"/>
+          <w:lang w:val="es-ES" w:eastAsia="en-US"/>
+        </w:rPr>
+        <w:t>Este efecto conduce a una formación del espectro similar</w:t>
+      </w:r>
+      <w:r>
+        <w:rPr>
+          <w:rFonts w:ascii="Calibri" w:eastAsiaTheme="minorHAnsi" w:hAnsi="Calibri" w:cs="Arial"/>
+          <w:sz w:val="24"/>
+          <w:szCs w:val="24"/>
+          <w:lang w:val="es-ES" w:eastAsia="en-US"/>
+        </w:rPr>
+        <w:t xml:space="preserve"> al habla y produce un discurso como el sonido "wah-wah".</w:t>
+      </w:r>
+    </w:p>
+    <w:p>
+      <w:pPr>
+        <w:pStyle w:val="HTMLconformatoprevio"/>
+        <w:shd w:val="clear" w:color="auto" w:fill="FFFFFF"/>
+        <w:rPr>
+          <w:rFonts w:ascii="Calibri" w:eastAsiaTheme="minorHAnsi" w:hAnsi="Calibri" w:cs="Arial"/>
+          <w:sz w:val="24"/>
+          <w:szCs w:val="24"/>
+          <w:lang w:val="es-ES" w:eastAsia="en-US"/>
+        </w:rPr>
+      </w:pPr>
+    </w:p>
+    <w:commentRangeEnd w:id="13"/>
+    <w:p>
+      <w:pPr>
+        <w:keepNext/>
+        <w:jc w:val="center"/>
+      </w:pPr>
       <w:r>
         <w:rPr>
           <w:rStyle w:val="Refdecomentario"/>
         </w:rPr>
-        <w:commentReference w:id="15"/>
-      </w:r>
-      <w:r>
-        <w:t>contiene varias configuraciones de parámetros para diferentes efectos.</w:t>
-      </w:r>
-    </w:p>
-    <w:p>
-      <w:pPr>
-        <w:spacing w:after="0"/>
-      </w:pPr>
-    </w:p>
-    <w:p>
-      <w:pPr>
-        <w:keepNext/>
-        <w:spacing w:after="0"/>
-        <w:jc w:val="center"/>
-      </w:pPr>
+        <w:commentReference w:id="13"/>
+      </w:r>
       <w:r>
         <w:rPr>
           <w:noProof/>
           <w:lang w:val="es-AR" w:eastAsia="es-AR"/>
         </w:rPr>
         <w:drawing>
-          <wp:inline distT="0" distB="0" distL="0" distR="0" wp14:anchorId="5EC51A0A" wp14:editId="4A84CC98">
-            <wp:extent cx="3810000" cy="1781175"/>
-            <wp:effectExtent l="0" t="0" r="0" b="9525"/>
-            <wp:docPr id="11" name="Imagen 11"/>
+          <wp:inline distT="0" distB="0" distL="0" distR="0" wp14:anchorId="2A35615E" wp14:editId="5CE52B90">
+            <wp:extent cx="2181225" cy="1123950"/>
+            <wp:effectExtent l="0" t="0" r="9525" b="0"/>
+            <wp:docPr id="10" name="Imagen 10"/>
             <wp:cNvGraphicFramePr>
               <a:graphicFrameLocks xmlns:a="http://schemas.openxmlformats.org/drawingml/2006/main" noChangeAspect="1"/>
             </wp:cNvGraphicFramePr>
@@ -5320,6 +5222,181 @@
                   <pic:spPr>
                     <a:xfrm>
                       <a:off x="0" y="0"/>
+                      <a:ext cx="2181225" cy="1123950"/>
+                    </a:xfrm>
+                    <a:prstGeom prst="rect">
+                      <a:avLst/>
+                    </a:prstGeom>
+                  </pic:spPr>
+                </pic:pic>
+              </a:graphicData>
+            </a:graphic>
+          </wp:inline>
+        </w:drawing>
+      </w:r>
+    </w:p>
+    <w:p>
+      <w:pPr>
+        <w:pStyle w:val="Descripcin"/>
+        <w:spacing w:after="0"/>
+        <w:jc w:val="center"/>
+      </w:pPr>
+      <w:r>
+        <w:t xml:space="preserve">Figura </w:t>
+      </w:r>
+      <w:r>
+        <w:rPr>
+          <w:noProof/>
+        </w:rPr>
+        <w:fldChar w:fldCharType="begin"/>
+      </w:r>
+      <w:r>
+        <w:rPr>
+          <w:noProof/>
+        </w:rPr>
+        <w:instrText xml:space="preserve"> SEQ Figura \* ARABIC </w:instrText>
+      </w:r>
+      <w:r>
+        <w:rPr>
+          <w:noProof/>
+        </w:rPr>
+        <w:fldChar w:fldCharType="separate"/>
+      </w:r>
+      <w:r>
+        <w:rPr>
+          <w:noProof/>
+        </w:rPr>
+        <w:t>11</w:t>
+      </w:r>
+      <w:r>
+        <w:rPr>
+          <w:noProof/>
+        </w:rPr>
+        <w:fldChar w:fldCharType="end"/>
+      </w:r>
+      <w:r>
+        <w:t xml:space="preserve"> Wah</w:t>
+      </w:r>
+      <w:r>
+        <w:t>Wah</w:t>
+      </w:r>
+      <w:r>
+        <w:t>: Filtro p</w:t>
+      </w:r>
+      <w:r>
+        <w:t>asa banda variable en el tiempo</w:t>
+      </w:r>
+    </w:p>
+    <w:p>
+      <w:pPr>
+        <w:spacing w:after="0" w:line="240" w:lineRule="auto"/>
+      </w:pPr>
+    </w:p>
+    <w:p>
+      <w:pPr>
+        <w:spacing w:after="0" w:line="240" w:lineRule="auto"/>
+      </w:pPr>
+      <w:r>
+        <w:t xml:space="preserve">Si la variación de la frecuencia central es controlada por la señal de entrada, se usa un oscilador de baja frecuencia para cambiar la frecuencia central. Tal efecto se llama filtro auto-wah. Si el efecto se combina con una variación de amplitud de baja frecuencia, que produce un trémolo, el efecto se denomina filtro de tremolo-wah. Reemplazar el retardo de la unidad en el filtro de paso de banda por un M tap delay lleva </w:t>
+      </w:r>
+      <w:r>
+        <w:t>al filtro M-fold wah-wah</w:t>
+      </w:r>
+      <w:r>
+        <w:t xml:space="preserve">, </w:t>
+      </w:r>
+      <w:r>
+        <w:t>que se muestra en la figura 8</w:t>
+      </w:r>
+      <w:r>
+        <w:t xml:space="preserve">. </w:t>
+      </w:r>
+      <w:commentRangeStart w:id="15"/>
+      <w:r>
+        <w:t>Los filtros de paso de banda M son</w:t>
+      </w:r>
+      <w:commentRangeEnd w:id="15"/>
+      <w:r>
+        <w:rPr>
+          <w:rStyle w:val="Refdecomentario"/>
+        </w:rPr>
+        <w:commentReference w:id="15"/>
+      </w:r>
+    </w:p>
+    <w:p>
+      <w:pPr>
+        <w:spacing w:after="0" w:line="240" w:lineRule="auto"/>
+      </w:pPr>
+      <w:r>
+        <w:t>se extienden por todo el espectro y cambian simultáneamente su frecuencia central.</w:t>
+      </w:r>
+    </w:p>
+    <w:p>
+      <w:pPr>
+        <w:spacing w:after="0" w:line="240" w:lineRule="auto"/>
+      </w:pPr>
+      <w:r>
+        <w:t xml:space="preserve">Cuando se aplica una señal de entrada de ruido blanco a un filtro wah-wah M-fold, un espectrograma de la señal de salida que se muestra en la figura 2.26 ilustra la mejora </w:t>
+      </w:r>
+      <w:r>
+        <w:lastRenderedPageBreak/>
+        <w:t xml:space="preserve">periódica del espectro de salida. La </w:t>
+      </w:r>
+      <w:commentRangeStart w:id="16"/>
+      <w:r>
+        <w:t xml:space="preserve">Tabla 2.5 </w:t>
+      </w:r>
+      <w:commentRangeEnd w:id="16"/>
+      <w:r>
+        <w:rPr>
+          <w:rStyle w:val="Refdecomentario"/>
+        </w:rPr>
+        <w:commentReference w:id="16"/>
+      </w:r>
+      <w:r>
+        <w:t>contiene varias configuraciones de parámetros para diferentes efectos.</w:t>
+      </w:r>
+    </w:p>
+    <w:p>
+      <w:pPr>
+        <w:spacing w:after="0"/>
+      </w:pPr>
+    </w:p>
+    <w:p>
+      <w:pPr>
+        <w:keepNext/>
+        <w:spacing w:after="0"/>
+        <w:jc w:val="center"/>
+      </w:pPr>
+      <w:r>
+        <w:rPr>
+          <w:noProof/>
+          <w:lang w:val="es-AR" w:eastAsia="es-AR"/>
+        </w:rPr>
+        <w:drawing>
+          <wp:inline distT="0" distB="0" distL="0" distR="0" wp14:anchorId="5EC51A0A" wp14:editId="4A84CC98">
+            <wp:extent cx="3810000" cy="1781175"/>
+            <wp:effectExtent l="0" t="0" r="0" b="9525"/>
+            <wp:docPr id="11" name="Imagen 11"/>
+            <wp:cNvGraphicFramePr>
+              <a:graphicFrameLocks xmlns:a="http://schemas.openxmlformats.org/drawingml/2006/main" noChangeAspect="1"/>
+            </wp:cNvGraphicFramePr>
+            <a:graphic xmlns:a="http://schemas.openxmlformats.org/drawingml/2006/main">
+              <a:graphicData uri="http://schemas.openxmlformats.org/drawingml/2006/picture">
+                <pic:pic xmlns:pic="http://schemas.openxmlformats.org/drawingml/2006/picture">
+                  <pic:nvPicPr>
+                    <pic:cNvPr id="1" name=""/>
+                    <pic:cNvPicPr/>
+                  </pic:nvPicPr>
+                  <pic:blipFill>
+                    <a:blip r:embed="rId25"/>
+                    <a:stretch>
+                      <a:fillRect/>
+                    </a:stretch>
+                  </pic:blipFill>
+                  <pic:spPr>
+                    <a:xfrm>
+                      <a:off x="0" y="0"/>
                       <a:ext cx="3810000" cy="1781175"/>
                     </a:xfrm>
                     <a:prstGeom prst="rect">
@@ -5364,7 +5441,7 @@
         <w:rPr>
           <w:noProof/>
         </w:rPr>
-        <w:t>11</w:t>
+        <w:t>12</w:t>
       </w:r>
       <w:r>
         <w:rPr>
@@ -5391,15 +5468,15 @@
           <w:szCs w:val="24"/>
         </w:rPr>
       </w:pPr>
-      <w:bookmarkStart w:id="16" w:name="_Toc436440339"/>
-      <w:bookmarkStart w:id="17" w:name="_Toc40565719"/>
+      <w:bookmarkStart w:id="17" w:name="_Toc436440339"/>
+      <w:bookmarkStart w:id="18" w:name="_Toc40565719"/>
       <w:r>
         <w:t>D</w:t>
       </w:r>
       <w:r>
         <w:t>escripción técnica del proyecto</w:t>
       </w:r>
-      <w:bookmarkEnd w:id="16"/>
+      <w:bookmarkEnd w:id="17"/>
       <w:r>
         <w:rPr>
           <w:rFonts w:cs="Arial"/>
@@ -5407,7 +5484,7 @@
         </w:rPr>
         <w:t>.</w:t>
       </w:r>
-      <w:bookmarkEnd w:id="17"/>
+      <w:bookmarkEnd w:id="18"/>
     </w:p>
     <w:p>
       <w:pPr>
@@ -5423,16 +5500,16 @@
         </w:numPr>
         <w:spacing w:before="0" w:after="0" w:line="240" w:lineRule="auto"/>
       </w:pPr>
-      <w:bookmarkStart w:id="18" w:name="_Toc436440344"/>
-      <w:bookmarkStart w:id="19" w:name="_Toc40565720"/>
+      <w:bookmarkStart w:id="19" w:name="_Toc436440344"/>
+      <w:bookmarkStart w:id="20" w:name="_Toc40565720"/>
       <w:r>
         <w:t xml:space="preserve">3.1 </w:t>
       </w:r>
       <w:r>
         <w:t>Hardware</w:t>
       </w:r>
-      <w:bookmarkEnd w:id="18"/>
       <w:bookmarkEnd w:id="19"/>
+      <w:bookmarkEnd w:id="20"/>
     </w:p>
     <w:p>
       <w:pPr>
@@ -5536,14 +5613,14 @@
         </w:numPr>
         <w:spacing w:before="0" w:after="0" w:line="240" w:lineRule="auto"/>
       </w:pPr>
-      <w:bookmarkStart w:id="20" w:name="_Toc40565721"/>
+      <w:bookmarkStart w:id="21" w:name="_Toc40565721"/>
       <w:r>
         <w:t xml:space="preserve">3.1.1 </w:t>
       </w:r>
       <w:r>
         <w:t>Protocolo I2S</w:t>
       </w:r>
-      <w:bookmarkEnd w:id="20"/>
+      <w:bookmarkEnd w:id="21"/>
     </w:p>
     <w:p>
       <w:pPr>
@@ -5909,6 +5986,7 @@
           <w:rFonts w:cs="Arial"/>
           <w:szCs w:val="24"/>
         </w:rPr>
+        <w:lastRenderedPageBreak/>
         <w:t>Para comunicarse con el DAC "CS43L22", debe generarle el Master Clock para que pueda filtrar correctamente ya que se trata de un DAC delta-sigma.</w:t>
       </w:r>
     </w:p>
@@ -6220,14 +6298,14 @@
         </w:numPr>
         <w:spacing w:before="0" w:after="0" w:line="240" w:lineRule="auto"/>
       </w:pPr>
-      <w:bookmarkStart w:id="21" w:name="_Toc40565722"/>
+      <w:bookmarkStart w:id="22" w:name="_Toc40565722"/>
       <w:r>
         <w:t xml:space="preserve">3.1.2 </w:t>
       </w:r>
       <w:r>
         <w:t>Driver CS43L22</w:t>
       </w:r>
-      <w:bookmarkEnd w:id="21"/>
+      <w:bookmarkEnd w:id="22"/>
     </w:p>
     <w:p>
       <w:pPr>
@@ -6977,7 +7055,6 @@
           <w:rFonts w:cs="Arial"/>
           <w:szCs w:val="24"/>
         </w:rPr>
-        <w:lastRenderedPageBreak/>
         <w:t>Fs = ADCCLK  / (Sampling_time (ADC) + Sampling_time (potenciómetro))</w:t>
       </w:r>
     </w:p>
@@ -7300,7 +7377,7 @@
                     </pic:cNvPicPr>
                   </pic:nvPicPr>
                   <pic:blipFill>
-                    <a:blip r:embed="rId25">
+                    <a:blip r:embed="rId26">
                       <a:extLst>
                         <a:ext uri="{28A0092B-C50C-407E-A947-70E740481C1C}">
                           <a14:useLocalDpi xmlns:a14="http://schemas.microsoft.com/office/drawing/2010/main" val="0"/>
@@ -7366,7 +7443,7 @@
         <w:rPr>
           <w:noProof/>
         </w:rPr>
-        <w:t>12</w:t>
+        <w:t>13</w:t>
       </w:r>
       <w:r>
         <w:rPr>
@@ -7475,14 +7552,14 @@
         </w:numPr>
         <w:spacing w:before="0" w:after="0" w:line="240" w:lineRule="auto"/>
       </w:pPr>
-      <w:bookmarkStart w:id="22" w:name="_Toc40565723"/>
+      <w:bookmarkStart w:id="23" w:name="_Toc40565723"/>
       <w:r>
         <w:t xml:space="preserve">3.1.3 </w:t>
       </w:r>
       <w:r>
         <w:t>ADC</w:t>
       </w:r>
-      <w:bookmarkEnd w:id="22"/>
+      <w:bookmarkEnd w:id="23"/>
     </w:p>
     <w:p>
       <w:pPr>
@@ -7552,8 +7629,6 @@
           <w:szCs w:val="24"/>
         </w:rPr>
       </w:pPr>
-      <w:bookmarkStart w:id="23" w:name="_GoBack"/>
-      <w:bookmarkEnd w:id="23"/>
     </w:p>
     <w:p>
       <w:pPr>
@@ -7937,7 +8012,7 @@
                     </pic:cNvPicPr>
                   </pic:nvPicPr>
                   <pic:blipFill>
-                    <a:blip r:embed="rId26">
+                    <a:blip r:embed="rId27">
                       <a:extLst>
                         <a:ext uri="{28A0092B-C50C-407E-A947-70E740481C1C}">
                           <a14:useLocalDpi xmlns:a14="http://schemas.microsoft.com/office/drawing/2010/main" val="0"/>
@@ -8000,7 +8075,7 @@
         <w:rPr>
           <w:noProof/>
         </w:rPr>
-        <w:t>13</w:t>
+        <w:t>14</w:t>
       </w:r>
       <w:r>
         <w:rPr>
@@ -8110,6 +8185,55 @@
     </w:p>
     <w:p>
       <w:pPr>
+        <w:keepNext/>
+        <w:spacing w:after="0" w:line="240" w:lineRule="auto"/>
+        <w:jc w:val="center"/>
+      </w:pPr>
+      <w:r>
+        <w:rPr>
+          <w:rFonts w:cs="Arial"/>
+          <w:szCs w:val="24"/>
+        </w:rPr>
+        <w:pict w14:anchorId="36367E58">
+          <v:shape id="_x0000_i1026" type="#_x0000_t75" style="width:357.1pt;height:170.95pt">
+            <v:imagedata r:id="rId28" o:title="Esquematico" croptop="13602f" cropbottom="11747f" cropleft="9030f" cropright="9512f"/>
+          </v:shape>
+        </w:pict>
+      </w:r>
+    </w:p>
+    <w:p>
+      <w:pPr>
+        <w:pStyle w:val="Descripcin"/>
+        <w:spacing w:after="0"/>
+        <w:jc w:val="center"/>
+        <w:rPr>
+          <w:rFonts w:cs="Arial"/>
+          <w:szCs w:val="24"/>
+        </w:rPr>
+      </w:pPr>
+      <w:r>
+        <w:t xml:space="preserve">Figura </w:t>
+      </w:r>
+      <w:fldSimple w:instr=" SEQ Figura \* ARABIC ">
+        <w:r>
+          <w:rPr>
+            <w:noProof/>
+          </w:rPr>
+          <w:t>15</w:t>
+        </w:r>
+      </w:fldSimple>
+    </w:p>
+    <w:p>
+      <w:pPr>
+        <w:spacing w:after="0" w:line="240" w:lineRule="auto"/>
+        <w:rPr>
+          <w:rFonts w:cs="Arial"/>
+          <w:szCs w:val="24"/>
+        </w:rPr>
+      </w:pPr>
+    </w:p>
+    <w:p>
+      <w:pPr>
         <w:pStyle w:val="Ttulo4"/>
         <w:numPr>
           <w:ilvl w:val="0"/>
@@ -8150,7 +8274,14 @@
           <w:rFonts w:cs="Arial"/>
           <w:szCs w:val="24"/>
         </w:rPr>
-        <w:t xml:space="preserve"> con la descripción de este conector, s</w:t>
+        <w:t xml:space="preserve"> con la</w:t>
+      </w:r>
+      <w:r>
+        <w:rPr>
+          <w:rFonts w:cs="Arial"/>
+          <w:szCs w:val="24"/>
+        </w:rPr>
+        <w:t xml:space="preserve"> descripción de este conector, e</w:t>
       </w:r>
       <w:r>
         <w:rPr>
@@ -8168,12 +8299,18 @@
         <w:rPr>
           <w:rFonts w:cstheme="minorHAnsi"/>
         </w:rPr>
-        <w:t> conector de audio analógico​ de señales analógicas</w:t>
+        <w:t> conector de audio</w:t>
       </w:r>
       <w:r>
         <w:rPr>
           <w:rFonts w:cstheme="minorHAnsi"/>
         </w:rPr>
+        <w:t>​ de señales analógicas</w:t>
+      </w:r>
+      <w:r>
+        <w:rPr>
+          <w:rFonts w:cstheme="minorHAnsi"/>
+        </w:rPr>
         <w:t>,</w:t>
       </w:r>
       <w:r>
@@ -8228,6 +8365,7 @@
           <w:noProof/>
           <w:lang w:val="es-AR" w:eastAsia="es-AR"/>
         </w:rPr>
+        <w:lastRenderedPageBreak/>
         <w:drawing>
           <wp:inline distT="0" distB="0" distL="0" distR="0" wp14:anchorId="4BA8BA04" wp14:editId="22F51B9F">
             <wp:extent cx="1247775" cy="1209675"/>
@@ -8244,7 +8382,7 @@
                     <pic:cNvPicPr/>
                   </pic:nvPicPr>
                   <pic:blipFill>
-                    <a:blip r:embed="rId27"/>
+                    <a:blip r:embed="rId29"/>
                     <a:stretch>
                       <a:fillRect/>
                     </a:stretch>
@@ -8268,10 +8406,10 @@
     <w:p>
       <w:pPr>
         <w:pStyle w:val="Descripcin"/>
+        <w:spacing w:after="0"/>
         <w:jc w:val="center"/>
         <w:rPr>
-          <w:rFonts w:cs="Arial"/>
-          <w:szCs w:val="24"/>
+          <w:noProof/>
         </w:rPr>
       </w:pPr>
       <w:r>
@@ -8299,7 +8437,7 @@
         <w:rPr>
           <w:noProof/>
         </w:rPr>
-        <w:t>14</w:t>
+        <w:t>16</w:t>
       </w:r>
       <w:r>
         <w:rPr>
@@ -8310,19 +8448,8 @@
     </w:p>
     <w:p>
       <w:pPr>
-        <w:jc w:val="left"/>
-        <w:rPr>
-          <w:rFonts w:cs="Arial"/>
-          <w:szCs w:val="24"/>
-        </w:rPr>
-      </w:pPr>
-      <w:r>
-        <w:rPr>
-          <w:rFonts w:cs="Arial"/>
-          <w:szCs w:val="24"/>
-        </w:rPr>
-        <w:br w:type="page"/>
-      </w:r>
+        <w:spacing w:after="0" w:line="240" w:lineRule="auto"/>
+      </w:pPr>
     </w:p>
     <w:p>
       <w:pPr>
@@ -8338,7 +8465,6 @@
       </w:pPr>
       <w:bookmarkStart w:id="31" w:name="_Toc40565729"/>
       <w:r>
-        <w:lastRenderedPageBreak/>
         <w:t>3.1.5.2 D</w:t>
       </w:r>
       <w:r>
@@ -8433,7 +8559,7 @@
                     <pic:cNvPicPr/>
                   </pic:nvPicPr>
                   <pic:blipFill>
-                    <a:blip r:embed="rId28"/>
+                    <a:blip r:embed="rId30"/>
                     <a:stretch>
                       <a:fillRect/>
                     </a:stretch>
@@ -8489,7 +8615,7 @@
         <w:rPr>
           <w:noProof/>
         </w:rPr>
-        <w:t>15</w:t>
+        <w:t>17</w:t>
       </w:r>
       <w:r>
         <w:rPr>
@@ -8597,7 +8723,7 @@
                     <pic:cNvPicPr/>
                   </pic:nvPicPr>
                   <pic:blipFill rotWithShape="1">
-                    <a:blip r:embed="rId29"/>
+                    <a:blip r:embed="rId31"/>
                     <a:srcRect r="11656" b="6962"/>
                     <a:stretch/>
                   </pic:blipFill>
@@ -8660,7 +8786,7 @@
         <w:rPr>
           <w:noProof/>
         </w:rPr>
-        <w:t>16</w:t>
+        <w:t>18</w:t>
       </w:r>
       <w:r>
         <w:rPr>
@@ -8720,6 +8846,7 @@
         <w:rPr>
           <w:rFonts w:cstheme="minorHAnsi"/>
         </w:rPr>
+        <w:lastRenderedPageBreak/>
         <w:t>Se experimentó</w:t>
       </w:r>
       <w:r>
@@ -8766,7 +8893,6 @@
           <w:noProof/>
           <w:lang w:val="es-AR" w:eastAsia="es-AR"/>
         </w:rPr>
-        <w:lastRenderedPageBreak/>
         <w:drawing>
           <wp:inline distT="0" distB="0" distL="0" distR="0" wp14:anchorId="151E914D" wp14:editId="50B8FE61">
             <wp:extent cx="5391150" cy="3571875"/>
@@ -8785,7 +8911,7 @@
                     </pic:cNvPicPr>
                   </pic:nvPicPr>
                   <pic:blipFill>
-                    <a:blip r:embed="rId30">
+                    <a:blip r:embed="rId32">
                       <a:extLst>
                         <a:ext uri="{28A0092B-C50C-407E-A947-70E740481C1C}">
                           <a14:useLocalDpi xmlns:a14="http://schemas.microsoft.com/office/drawing/2010/main" val="0"/>
@@ -8851,7 +8977,7 @@
         <w:rPr>
           <w:noProof/>
         </w:rPr>
-        <w:t>17</w:t>
+        <w:t>19</w:t>
       </w:r>
       <w:r>
         <w:rPr>
@@ -9111,7 +9237,7 @@
                     </pic:cNvPicPr>
                   </pic:nvPicPr>
                   <pic:blipFill>
-                    <a:blip r:embed="rId31">
+                    <a:blip r:embed="rId33">
                       <a:extLst>
                         <a:ext uri="{28A0092B-C50C-407E-A947-70E740481C1C}">
                           <a14:useLocalDpi xmlns:a14="http://schemas.microsoft.com/office/drawing/2010/main" val="0"/>
@@ -9177,7 +9303,7 @@
         <w:rPr>
           <w:noProof/>
         </w:rPr>
-        <w:t>18</w:t>
+        <w:t>20</w:t>
       </w:r>
       <w:r>
         <w:rPr>
@@ -9274,7 +9400,7 @@
                     </pic:cNvPicPr>
                   </pic:nvPicPr>
                   <pic:blipFill>
-                    <a:blip r:embed="rId32">
+                    <a:blip r:embed="rId34">
                       <a:extLst>
                         <a:ext uri="{28A0092B-C50C-407E-A947-70E740481C1C}">
                           <a14:useLocalDpi xmlns:a14="http://schemas.microsoft.com/office/drawing/2010/main" val="0"/>
@@ -9340,7 +9466,7 @@
         <w:rPr>
           <w:noProof/>
         </w:rPr>
-        <w:t>19</w:t>
+        <w:t>21</w:t>
       </w:r>
       <w:r>
         <w:rPr>
@@ -10329,7 +10455,7 @@
                     </pic:cNvPicPr>
                   </pic:nvPicPr>
                   <pic:blipFill>
-                    <a:blip r:embed="rId33">
+                    <a:blip r:embed="rId35">
                       <a:extLst>
                         <a:ext uri="{28A0092B-C50C-407E-A947-70E740481C1C}">
                           <a14:useLocalDpi xmlns:a14="http://schemas.microsoft.com/office/drawing/2010/main" val="0"/>
@@ -10395,7 +10521,7 @@
         <w:rPr>
           <w:noProof/>
         </w:rPr>
-        <w:t>20</w:t>
+        <w:t>22</w:t>
       </w:r>
       <w:r>
         <w:rPr>
@@ -10539,7 +10665,19 @@
         <w:rPr>
           <w:szCs w:val="24"/>
         </w:rPr>
-        <w:t>nicializa las entradas digitales de entrada y salida de proposito general (boton y leds)</w:t>
+        <w:t xml:space="preserve">nicializa las entradas digitales de entrada y salida de </w:t>
+      </w:r>
+      <w:r>
+        <w:rPr>
+          <w:szCs w:val="24"/>
+        </w:rPr>
+        <w:t>propósito</w:t>
+      </w:r>
+      <w:r>
+        <w:rPr>
+          <w:szCs w:val="24"/>
+        </w:rPr>
+        <w:t xml:space="preserve"> general (boton y leds)</w:t>
       </w:r>
     </w:p>
     <w:p>
@@ -11371,7 +11509,7 @@
                               <w:rPr>
                                 <w:noProof/>
                               </w:rPr>
-                              <w:t>21</w:t>
+                              <w:t>23</w:t>
                             </w:r>
                             <w:r>
                               <w:rPr>
@@ -11444,7 +11582,7 @@
                         <w:rPr>
                           <w:noProof/>
                         </w:rPr>
-                        <w:t>21</w:t>
+                        <w:t>23</w:t>
                       </w:r>
                       <w:r>
                         <w:rPr>
@@ -11499,7 +11637,7 @@
                     <pic:cNvPicPr/>
                   </pic:nvPicPr>
                   <pic:blipFill rotWithShape="1">
-                    <a:blip r:embed="rId34">
+                    <a:blip r:embed="rId36">
                       <a:extLst>
                         <a:ext uri="{28A0092B-C50C-407E-A947-70E740481C1C}">
                           <a14:useLocalDpi xmlns:a14="http://schemas.microsoft.com/office/drawing/2010/main" val="0"/>
@@ -12314,7 +12452,7 @@
                     </pic:cNvPicPr>
                   </pic:nvPicPr>
                   <pic:blipFill>
-                    <a:blip r:embed="rId35">
+                    <a:blip r:embed="rId37">
                       <a:extLst>
                         <a:ext uri="{28A0092B-C50C-407E-A947-70E740481C1C}">
                           <a14:useLocalDpi xmlns:a14="http://schemas.microsoft.com/office/drawing/2010/main" val="0"/>
@@ -12381,7 +12519,7 @@
         <w:rPr>
           <w:noProof/>
         </w:rPr>
-        <w:t>22</w:t>
+        <w:t>24</w:t>
       </w:r>
       <w:r>
         <w:rPr>
@@ -12538,7 +12676,7 @@
                     <pic:cNvPicPr/>
                   </pic:nvPicPr>
                   <pic:blipFill>
-                    <a:blip r:embed="rId36">
+                    <a:blip r:embed="rId38">
                       <a:extLst>
                         <a:ext uri="{28A0092B-C50C-407E-A947-70E740481C1C}">
                           <a14:useLocalDpi xmlns:a14="http://schemas.microsoft.com/office/drawing/2010/main" val="0"/>
@@ -12599,7 +12737,7 @@
         <w:rPr>
           <w:noProof/>
         </w:rPr>
-        <w:t>23</w:t>
+        <w:t>25</w:t>
       </w:r>
       <w:r>
         <w:rPr>
@@ -13032,6 +13170,15 @@
     </w:p>
     <w:p>
       <w:pPr>
+        <w:spacing w:after="0" w:line="240" w:lineRule="auto"/>
+        <w:rPr>
+          <w:rFonts w:cs="Arial"/>
+          <w:szCs w:val="24"/>
+        </w:rPr>
+      </w:pPr>
+    </w:p>
+    <w:p>
+      <w:pPr>
         <w:pStyle w:val="Ttulo1"/>
         <w:spacing w:before="0" w:after="0" w:line="240" w:lineRule="auto"/>
         <w:ind w:left="0" w:firstLine="0"/>
@@ -13059,11 +13206,11 @@
           <w:szCs w:val="24"/>
         </w:rPr>
       </w:pPr>
-      <w:commentRangeStart w:id="50"/>
-      <w:r>
-        <w:rPr>
-          <w:rFonts w:cs="Arial"/>
-          <w:szCs w:val="24"/>
+      <w:r>
+        <w:rPr>
+          <w:rFonts w:cs="Arial"/>
+          <w:szCs w:val="24"/>
+          <w:highlight w:val="yellow"/>
         </w:rPr>
         <w:t>Para este proyecto no se realizaron ensayos de</w:t>
       </w:r>
@@ -13071,15 +13218,9 @@
         <w:rPr>
           <w:rFonts w:cs="Arial"/>
           <w:szCs w:val="24"/>
+          <w:highlight w:val="yellow"/>
         </w:rPr>
         <w:t xml:space="preserve"> mediciones ni de ningún tipo.</w:t>
-      </w:r>
-      <w:commentRangeEnd w:id="50"/>
-      <w:r>
-        <w:rPr>
-          <w:rStyle w:val="Refdecomentario"/>
-        </w:rPr>
-        <w:commentReference w:id="50"/>
       </w:r>
     </w:p>
     <w:p>
@@ -13099,16 +13240,16 @@
         <w:spacing w:before="0" w:after="0" w:line="240" w:lineRule="auto"/>
         <w:ind w:left="0" w:firstLine="0"/>
       </w:pPr>
-      <w:bookmarkStart w:id="51" w:name="_Toc436440358"/>
-      <w:bookmarkStart w:id="52" w:name="_Toc40565739"/>
+      <w:bookmarkStart w:id="50" w:name="_Toc436440358"/>
+      <w:bookmarkStart w:id="51" w:name="_Toc40565739"/>
       <w:r>
         <w:t>C</w:t>
       </w:r>
       <w:r>
         <w:t>onclusiones</w:t>
       </w:r>
+      <w:bookmarkEnd w:id="50"/>
       <w:bookmarkEnd w:id="51"/>
-      <w:bookmarkEnd w:id="52"/>
     </w:p>
     <w:p>
       <w:pPr>
@@ -13181,7 +13322,7 @@
                     </pic:cNvPicPr>
                   </pic:nvPicPr>
                   <pic:blipFill>
-                    <a:blip r:embed="rId37">
+                    <a:blip r:embed="rId39">
                       <a:extLst>
                         <a:ext uri="{28A0092B-C50C-407E-A947-70E740481C1C}">
                           <a14:useLocalDpi xmlns:a14="http://schemas.microsoft.com/office/drawing/2010/main" val="0"/>
@@ -13243,7 +13384,7 @@
         <w:rPr>
           <w:noProof/>
         </w:rPr>
-        <w:t>24</w:t>
+        <w:t>26</w:t>
       </w:r>
       <w:r>
         <w:rPr>
@@ -13323,7 +13464,7 @@
         </w:rPr>
         <w:t xml:space="preserve">página oficial del proveedor (que se puede visitar a través de este </w:t>
       </w:r>
-      <w:hyperlink r:id="rId38" w:history="1">
+      <w:hyperlink r:id="rId40" w:history="1">
         <w:r>
           <w:rPr>
             <w:rStyle w:val="Hipervnculo"/>
@@ -13513,13 +13654,13 @@
         <w:spacing w:before="0" w:after="0" w:line="240" w:lineRule="auto"/>
         <w:ind w:left="0" w:firstLine="0"/>
       </w:pPr>
-      <w:bookmarkStart w:id="53" w:name="_Toc436440359"/>
-      <w:bookmarkStart w:id="54" w:name="_Toc40565740"/>
+      <w:bookmarkStart w:id="52" w:name="_Toc436440359"/>
+      <w:bookmarkStart w:id="53" w:name="_Toc40565740"/>
       <w:r>
         <w:t>Proyecto finalizado</w:t>
       </w:r>
+      <w:bookmarkEnd w:id="52"/>
       <w:bookmarkEnd w:id="53"/>
-      <w:bookmarkEnd w:id="54"/>
     </w:p>
     <w:p>
       <w:pPr>
@@ -13555,7 +13696,7 @@
                     </pic:cNvPicPr>
                   </pic:nvPicPr>
                   <pic:blipFill>
-                    <a:blip r:embed="rId39" cstate="print">
+                    <a:blip r:embed="rId41" cstate="print">
                       <a:extLst>
                         <a:ext uri="{28A0092B-C50C-407E-A947-70E740481C1C}">
                           <a14:useLocalDpi xmlns:a14="http://schemas.microsoft.com/office/drawing/2010/main" val="0"/>
@@ -13617,7 +13758,7 @@
         <w:rPr>
           <w:noProof/>
         </w:rPr>
-        <w:t>25</w:t>
+        <w:t>27</w:t>
       </w:r>
       <w:r>
         <w:rPr>
@@ -13668,7 +13809,7 @@
                     <pic:cNvPicPr/>
                   </pic:nvPicPr>
                   <pic:blipFill rotWithShape="1">
-                    <a:blip r:embed="rId40" cstate="print">
+                    <a:blip r:embed="rId42" cstate="print">
                       <a:extLst>
                         <a:ext uri="{28A0092B-C50C-407E-A947-70E740481C1C}">
                           <a14:useLocalDpi xmlns:a14="http://schemas.microsoft.com/office/drawing/2010/main" val="0"/>
@@ -13736,7 +13877,7 @@
         <w:rPr>
           <w:noProof/>
         </w:rPr>
-        <w:t>26</w:t>
+        <w:t>28</w:t>
       </w:r>
       <w:r>
         <w:rPr>
@@ -13756,13 +13897,13 @@
         <w:spacing w:before="0" w:after="0" w:line="240" w:lineRule="auto"/>
         <w:ind w:left="0" w:firstLine="0"/>
       </w:pPr>
-      <w:bookmarkStart w:id="55" w:name="_Toc436440360"/>
-      <w:bookmarkStart w:id="56" w:name="_Toc40565741"/>
+      <w:bookmarkStart w:id="54" w:name="_Toc436440360"/>
+      <w:bookmarkStart w:id="55" w:name="_Toc40565741"/>
       <w:r>
         <w:t>Referencias</w:t>
       </w:r>
+      <w:bookmarkEnd w:id="54"/>
       <w:bookmarkEnd w:id="55"/>
-      <w:bookmarkEnd w:id="56"/>
     </w:p>
     <w:p>
       <w:pPr>
@@ -13912,7 +14053,7 @@
           <w:lang w:val="en-US"/>
         </w:rPr>
       </w:pPr>
-      <w:hyperlink r:id="rId41" w:history="1">
+      <w:hyperlink r:id="rId43" w:history="1">
         <w:r>
           <w:rPr>
             <w:rStyle w:val="Hipervnculo"/>
@@ -13929,8 +14070,8 @@
       </w:r>
     </w:p>
     <w:sectPr>
-      <w:headerReference w:type="default" r:id="rId42"/>
-      <w:footerReference w:type="default" r:id="rId43"/>
+      <w:headerReference w:type="default" r:id="rId44"/>
+      <w:footerReference w:type="default" r:id="rId45"/>
       <w:pgSz w:w="11906" w:h="16838"/>
       <w:pgMar w:top="1417" w:right="1701" w:bottom="1417" w:left="1701" w:header="708" w:footer="708" w:gutter="0"/>
       <w:pgNumType w:start="1"/>
@@ -13943,7 +14084,7 @@
 
 <file path=word/comments.xml><?xml version="1.0" encoding="utf-8"?>
 <w:comments xmlns:wpc="http://schemas.microsoft.com/office/word/2010/wordprocessingCanvas" xmlns:cx="http://schemas.microsoft.com/office/drawing/2014/chartex" xmlns:cx1="http://schemas.microsoft.com/office/drawing/2015/9/8/chartex" xmlns:mc="http://schemas.openxmlformats.org/markup-compatibility/2006" xmlns:o="urn:schemas-microsoft-com:office:office" xmlns:r="http://schemas.openxmlformats.org/officeDocument/2006/relationships" xmlns:m="http://schemas.openxmlformats.org/officeDocument/2006/math" xmlns:v="urn:schemas-microsoft-com:vml" xmlns:wp14="http://schemas.microsoft.com/office/word/2010/wordprocessingDrawing" xmlns:wp="http://schemas.openxmlformats.org/drawingml/2006/wordprocessingDrawing" xmlns:w10="urn:schemas-microsoft-com:office:word" xmlns:w="http://schemas.openxmlformats.org/wordprocessingml/2006/main" xmlns:w14="http://schemas.microsoft.com/office/word/2010/wordml" xmlns:w15="http://schemas.microsoft.com/office/word/2012/wordml" xmlns:w16se="http://schemas.microsoft.com/office/word/2015/wordml/symex" xmlns:wpg="http://schemas.microsoft.com/office/word/2010/wordprocessingGroup" xmlns:wpi="http://schemas.microsoft.com/office/word/2010/wordprocessingInk" xmlns:wne="http://schemas.microsoft.com/office/word/2006/wordml" xmlns:wps="http://schemas.microsoft.com/office/word/2010/wordprocessingShape" mc:Ignorable="w14 w15 w16se wp14">
-  <w:comment w:id="7" w:author="Carlos" w:date="2020-02-23T23:27:00Z" w:initials="C">
+  <w:comment w:id="8" w:author="Carlos" w:date="2020-02-23T23:27:00Z" w:initials="C">
     <w:p>
       <w:pPr>
         <w:pStyle w:val="Textocomentario"/>
@@ -13959,7 +14100,7 @@
       </w:r>
     </w:p>
   </w:comment>
-  <w:comment w:id="8" w:author="Carlos" w:date="2020-02-23T23:28:00Z" w:initials="C">
+  <w:comment w:id="9" w:author="Carlos" w:date="2020-02-23T23:28:00Z" w:initials="C">
     <w:p>
       <w:pPr>
         <w:pStyle w:val="Textocomentario"/>
@@ -13975,7 +14116,7 @@
       </w:r>
     </w:p>
   </w:comment>
-  <w:comment w:id="9" w:author="Carlos" w:date="2020-02-23T23:29:00Z" w:initials="C">
+  <w:comment w:id="10" w:author="Carlos" w:date="2020-02-23T23:29:00Z" w:initials="C">
     <w:p>
       <w:pPr>
         <w:pStyle w:val="Textocomentario"/>
@@ -13991,7 +14132,7 @@
       </w:r>
     </w:p>
   </w:comment>
-  <w:comment w:id="11" w:author="Carlos" w:date="2020-02-23T23:30:00Z" w:initials="C">
+  <w:comment w:id="12" w:author="Carlos" w:date="2020-02-23T23:30:00Z" w:initials="C">
     <w:p>
       <w:pPr>
         <w:pStyle w:val="Textocomentario"/>
@@ -14007,7 +14148,7 @@
       </w:r>
     </w:p>
   </w:comment>
-  <w:comment w:id="13" w:author="Carlos" w:date="2020-02-23T23:31:00Z" w:initials="C">
+  <w:comment w:id="14" w:author="Carlos" w:date="2020-02-23T23:31:00Z" w:initials="C">
     <w:p>
       <w:pPr>
         <w:pStyle w:val="Textocomentario"/>
@@ -14023,7 +14164,7 @@
       </w:r>
     </w:p>
   </w:comment>
-  <w:comment w:id="12" w:author="Carlos" w:date="2020-02-23T23:33:00Z" w:initials="C">
+  <w:comment w:id="13" w:author="Carlos" w:date="2020-02-23T23:33:00Z" w:initials="C">
     <w:p>
       <w:pPr>
         <w:pStyle w:val="Textocomentario"/>
@@ -14039,7 +14180,7 @@
       </w:r>
     </w:p>
   </w:comment>
-  <w:comment w:id="14" w:author="Carlos" w:date="2020-02-23T23:33:00Z" w:initials="C">
+  <w:comment w:id="15" w:author="Carlos" w:date="2020-02-23T23:33:00Z" w:initials="C">
     <w:p>
       <w:pPr>
         <w:pStyle w:val="Textocomentario"/>
@@ -14055,7 +14196,7 @@
       </w:r>
     </w:p>
   </w:comment>
-  <w:comment w:id="15" w:author="Carlos" w:date="2020-02-23T23:34:00Z" w:initials="C">
+  <w:comment w:id="16" w:author="Carlos" w:date="2020-02-23T23:34:00Z" w:initials="C">
     <w:p>
       <w:pPr>
         <w:pStyle w:val="Textocomentario"/>
@@ -14100,22 +14241,6 @@
       </w:r>
       <w:r>
         <w:t>esto es el template nuevamente incompleto.</w:t>
-      </w:r>
-    </w:p>
-  </w:comment>
-  <w:comment w:id="50" w:author="Carlos" w:date="2020-02-23T23:44:00Z" w:initials="C">
-    <w:p>
-      <w:pPr>
-        <w:pStyle w:val="Textocomentario"/>
-      </w:pPr>
-      <w:r>
-        <w:rPr>
-          <w:rStyle w:val="Refdecomentario"/>
-        </w:rPr>
-        <w:annotationRef/>
-      </w:r>
-      <w:r>
-        <w:t>Funciona?</w:t>
       </w:r>
     </w:p>
   </w:comment>
@@ -14134,7 +14259,6 @@
   <w15:commentEx w15:paraId="500ABC26" w15:done="0"/>
   <w15:commentEx w15:paraId="46E0CE81" w15:done="0"/>
   <w15:commentEx w15:paraId="395EF664" w15:done="0"/>
-  <w15:commentEx w15:paraId="47AB2116" w15:done="0"/>
 </w15:commentsEx>
 </file>
 
@@ -14287,7 +14411,7 @@
             <w:noProof/>
             <w:sz w:val="22"/>
           </w:rPr>
-          <w:t>10</w:t>
+          <w:t>6</w:t>
         </w:r>
         <w:r>
           <w:rPr>
@@ -14420,19 +14544,7 @@
         <w:rPr>
           <w:lang w:val="es-AR"/>
         </w:rPr>
-        <w:t>Overdrive: es un tipo de efecto</w:t>
-      </w:r>
-      <w:r>
-        <w:rPr>
-          <w:lang w:val="es-AR"/>
-        </w:rPr>
-        <w:t xml:space="preserve"> empleado para guitarra eléctrica</w:t>
-      </w:r>
-      <w:r>
-        <w:rPr>
-          <w:lang w:val="es-AR"/>
-        </w:rPr>
-        <w:t xml:space="preserve"> (distorsión)</w:t>
+        <w:t>Overdrive: es un tipo de efecto empleado para guitarra eléctrica (distorsión)</w:t>
       </w:r>
     </w:p>
   </w:footnote>
@@ -18486,7 +18598,7 @@
 </file>
 
 <file path=customXml/itemProps1.xml><?xml version="1.0" encoding="utf-8"?>
-<ds:datastoreItem xmlns:ds="http://schemas.openxmlformats.org/officeDocument/2006/customXml" ds:itemID="{F0CA0D50-9D79-4380-98A4-67505E05FB8E}">
+<ds:datastoreItem xmlns:ds="http://schemas.openxmlformats.org/officeDocument/2006/customXml" ds:itemID="{D5381A69-C50A-4FF7-AAD4-D2CD3A577A89}">
   <ds:schemaRefs>
     <ds:schemaRef ds:uri="http://schemas.openxmlformats.org/officeDocument/2006/bibliography"/>
   </ds:schemaRefs>

</xml_diff>